<commit_message>
Añadiendo codigos/librerias, actualizando memoria
</commit_message>
<xml_diff>
--- a/Papeleo/Modelo_Proyecto_Trabajo_Fin_de_Grado_v.2.0.docx
+++ b/Papeleo/Modelo_Proyecto_Trabajo_Fin_de_Grado_v.2.0.docx
@@ -1,12 +1,12 @@
 
 <file path=word/document.xml><?xml version="1.0" encoding="utf-8"?>
-<w:document xmlns:wpc="http://schemas.microsoft.com/office/word/2010/wordprocessingCanvas" xmlns:mc="http://schemas.openxmlformats.org/markup-compatibility/2006" xmlns:o="urn:schemas-microsoft-com:office:office" xmlns:r="http://schemas.openxmlformats.org/officeDocument/2006/relationships" xmlns:m="http://schemas.openxmlformats.org/officeDocument/2006/math" xmlns:v="urn:schemas-microsoft-com:vml" xmlns:wp14="http://schemas.microsoft.com/office/word/2010/wordprocessingDrawing" xmlns:wp="http://schemas.openxmlformats.org/drawingml/2006/wordprocessingDrawing" xmlns:w10="urn:schemas-microsoft-com:office:word" xmlns:w="http://schemas.openxmlformats.org/wordprocessingml/2006/main" xmlns:w14="http://schemas.microsoft.com/office/word/2010/wordml" xmlns:w15="http://schemas.microsoft.com/office/word/2012/wordml" xmlns:wpg="http://schemas.microsoft.com/office/word/2010/wordprocessingGroup" xmlns:wpi="http://schemas.microsoft.com/office/word/2010/wordprocessingInk" xmlns:wne="http://schemas.microsoft.com/office/word/2006/wordml" xmlns:wps="http://schemas.microsoft.com/office/word/2010/wordprocessingShape" mc:Ignorable="w14 w15 wp14">
+<w:document xmlns:wpc="http://schemas.microsoft.com/office/word/2010/wordprocessingCanvas" xmlns:mc="http://schemas.openxmlformats.org/markup-compatibility/2006" xmlns:o="urn:schemas-microsoft-com:office:office" xmlns:r="http://schemas.openxmlformats.org/officeDocument/2006/relationships" xmlns:m="http://schemas.openxmlformats.org/officeDocument/2006/math" xmlns:v="urn:schemas-microsoft-com:vml" xmlns:wp14="http://schemas.microsoft.com/office/word/2010/wordprocessingDrawing" xmlns:wp="http://schemas.openxmlformats.org/drawingml/2006/wordprocessingDrawing" xmlns:w10="urn:schemas-microsoft-com:office:word" xmlns:w="http://schemas.openxmlformats.org/wordprocessingml/2006/main" xmlns:w14="http://schemas.microsoft.com/office/word/2010/wordml" xmlns:wpg="http://schemas.microsoft.com/office/word/2010/wordprocessingGroup" xmlns:wpi="http://schemas.microsoft.com/office/word/2010/wordprocessingInk" xmlns:wne="http://schemas.microsoft.com/office/word/2006/wordml" xmlns:wps="http://schemas.microsoft.com/office/word/2010/wordprocessingShape" mc:Ignorable="w14 wp14">
   <w:body>
     <w:p>
       <w:r>
         <w:rPr>
           <w:noProof/>
-          <w:lang w:eastAsia="es-ES" w:bidi="ar-SA"/>
+          <w:lang w:val="en-GB" w:eastAsia="en-GB" w:bidi="ar-SA"/>
         </w:rPr>
         <w:drawing>
           <wp:anchor distT="0" distB="0" distL="0" distR="0" simplePos="0" relativeHeight="251658240" behindDoc="0" locked="0" layoutInCell="1" allowOverlap="1">
@@ -17,8 +17,8 @@
             <wp:positionV relativeFrom="paragraph">
               <wp:align>top</wp:align>
             </wp:positionV>
-            <wp:extent cx="2343785" cy="730885"/>
-            <wp:effectExtent l="0" t="0" r="0" b="0"/>
+            <wp:extent cx="2343150" cy="638175"/>
+            <wp:effectExtent l="0" t="0" r="0" b="9525"/>
             <wp:wrapTopAndBottom/>
             <wp:docPr id="1" name="Picture"/>
             <wp:cNvGraphicFramePr>
@@ -34,7 +34,7 @@
                     </pic:cNvPicPr>
                   </pic:nvPicPr>
                   <pic:blipFill>
-                    <a:blip r:embed="rId5"/>
+                    <a:blip r:embed="rId6"/>
                     <a:stretch>
                       <a:fillRect/>
                     </a:stretch>
@@ -42,7 +42,7 @@
                   <pic:spPr bwMode="auto">
                     <a:xfrm>
                       <a:off x="0" y="0"/>
-                      <a:ext cx="2343785" cy="730885"/>
+                      <a:ext cx="2343785" cy="638348"/>
                     </a:xfrm>
                     <a:prstGeom prst="rect">
                       <a:avLst/>
@@ -58,13 +58,16 @@
                 </pic:pic>
               </a:graphicData>
             </a:graphic>
+            <wp14:sizeRelV relativeFrom="margin">
+              <wp14:pctHeight>0</wp14:pctHeight>
+            </wp14:sizeRelV>
           </wp:anchor>
         </w:drawing>
       </w:r>
     </w:p>
     <w:p>
       <w:pPr>
-        <w:pStyle w:val="Puesto"/>
+        <w:pStyle w:val="Ttulo"/>
       </w:pPr>
       <w:r>
         <w:t>PROYECTO DE TRABAJO DE FIN DE GRADO</w:t>
@@ -132,7 +135,16 @@
         <w:t>DNI</w:t>
       </w:r>
       <w:r>
-        <w:t>: 12.345.678-X</w:t>
+        <w:t xml:space="preserve">: </w:t>
+      </w:r>
+      <w:r>
+        <w:t>78698554</w:t>
+      </w:r>
+      <w:r>
+        <w:t>-</w:t>
+      </w:r>
+      <w:r>
+        <w:t>Y</w:t>
       </w:r>
     </w:p>
     <w:p/>
@@ -178,15 +190,7 @@
           <w:bCs/>
           <w:i w:val="0"/>
         </w:rPr>
-        <w:t>I</w:t>
-      </w:r>
-      <w:r>
-        <w:rPr>
-          <w:rStyle w:val="nfasis"/>
-          <w:bCs/>
-          <w:i w:val="0"/>
-        </w:rPr>
-        <w:t>ntención de unirse al Programa de Apoyo a Trabajos Finales Libres (PATFL) de la Oficina del Software Libre de la ULL</w:t>
+        <w:t>Intención de unirse al Programa de Apoyo a Trabajos Finales Libres (PATFL) de la Oficina del Software Libre de la ULL</w:t>
       </w:r>
     </w:p>
     <w:p/>
@@ -314,7 +318,15 @@
       </w:r>
       <w:proofErr w:type="spellEnd"/>
       <w:r>
-        <w:t xml:space="preserve"> y Kinect).</w:t>
+        <w:t xml:space="preserve"> y </w:t>
+      </w:r>
+      <w:proofErr w:type="spellStart"/>
+      <w:r>
+        <w:t>Kinect</w:t>
+      </w:r>
+      <w:proofErr w:type="spellEnd"/>
+      <w:r>
+        <w:t>).</w:t>
       </w:r>
     </w:p>
     <w:p>
@@ -391,11 +403,122 @@
       </w:r>
     </w:p>
     <w:p>
-      <w:r>
-        <w:t xml:space="preserve"> (Máximo 1 página)</w:t>
-      </w:r>
-    </w:p>
-    <w:p/>
+      <w:pPr>
+        <w:ind w:left="397" w:firstLine="312"/>
+      </w:pPr>
+      <w:r>
+        <w:t>El alumno deberá realizar primeramente un montaje de la electrónica que combine los diferentes elementos (</w:t>
+      </w:r>
+      <w:proofErr w:type="spellStart"/>
+      <w:r>
+        <w:t>Odroid</w:t>
+      </w:r>
+      <w:proofErr w:type="spellEnd"/>
+      <w:r>
+        <w:t xml:space="preserve">, </w:t>
+      </w:r>
+      <w:proofErr w:type="spellStart"/>
+      <w:r>
+        <w:t>Kinect</w:t>
+      </w:r>
+      <w:proofErr w:type="spellEnd"/>
+      <w:r>
+        <w:t xml:space="preserve">, </w:t>
+      </w:r>
+      <w:proofErr w:type="spellStart"/>
+      <w:r>
+        <w:t>AmigoBot</w:t>
+      </w:r>
+      <w:proofErr w:type="spellEnd"/>
+      <w:r>
+        <w:t xml:space="preserve">), para posteriormente proceder a configurar y a instalar los componentes necesarios en el sistema </w:t>
+      </w:r>
+      <w:proofErr w:type="spellStart"/>
+      <w:r>
+        <w:t>Odroid</w:t>
+      </w:r>
+      <w:proofErr w:type="spellEnd"/>
+      <w:r>
+        <w:t xml:space="preserve">, como pudiera ser ROS y módulos específicos que existen para comunicarse tanto con la </w:t>
+      </w:r>
+      <w:proofErr w:type="spellStart"/>
+      <w:r>
+        <w:t>Kinect</w:t>
+      </w:r>
+      <w:proofErr w:type="spellEnd"/>
+      <w:r>
+        <w:t xml:space="preserve"> como con el </w:t>
+      </w:r>
+      <w:proofErr w:type="spellStart"/>
+      <w:r>
+        <w:t>AmigoBot</w:t>
+      </w:r>
+      <w:proofErr w:type="spellEnd"/>
+      <w:r>
+        <w:t>.</w:t>
+      </w:r>
+    </w:p>
+    <w:p>
+      <w:pPr>
+        <w:ind w:left="397" w:firstLine="312"/>
+      </w:pPr>
+      <w:r>
+        <w:t xml:space="preserve">Una vez todo configurado, el alumno </w:t>
+      </w:r>
+      <w:r>
+        <w:t>deberá</w:t>
+      </w:r>
+      <w:r>
+        <w:t xml:space="preserve"> </w:t>
+      </w:r>
+      <w:r>
+        <w:t>aprender</w:t>
+      </w:r>
+      <w:r>
+        <w:t xml:space="preserve"> todo el funcionamiento de los distintos </w:t>
+      </w:r>
+      <w:r>
+        <w:t>módulos</w:t>
+      </w:r>
+      <w:r>
+        <w:t xml:space="preserve"> y </w:t>
+      </w:r>
+      <w:r>
+        <w:t xml:space="preserve">como utilizarlos para obtener las siguientes metas principales: El control de toda la electrónica del </w:t>
+      </w:r>
+      <w:proofErr w:type="spellStart"/>
+      <w:r>
+        <w:t>AmigoBot</w:t>
+      </w:r>
+      <w:proofErr w:type="spellEnd"/>
+      <w:r>
+        <w:t xml:space="preserve"> (sonares, motores, </w:t>
+      </w:r>
+      <w:proofErr w:type="spellStart"/>
+      <w:r>
+        <w:t>encoders</w:t>
+      </w:r>
+      <w:proofErr w:type="spellEnd"/>
+      <w:r>
+        <w:t xml:space="preserve">…) y la obtención del mapa de puntos de la </w:t>
+      </w:r>
+      <w:proofErr w:type="spellStart"/>
+      <w:r>
+        <w:t>Kinect</w:t>
+      </w:r>
+      <w:proofErr w:type="spellEnd"/>
+      <w:r>
+        <w:t xml:space="preserve"> y la creación de un mapa de entorno 2D. </w:t>
+      </w:r>
+    </w:p>
+    <w:p>
+      <w:pPr>
+        <w:ind w:left="397" w:firstLine="312"/>
+      </w:pPr>
+      <w:r>
+        <w:t>Tras conseguir esto, el alumno deberá escoger y utilizar un algoritmo de navegación que utilice como entrada un mapa en 2D. Posteriormente, el trabajo está abierto a cualquier mejora que el alumno proponga implementar.</w:t>
+      </w:r>
+    </w:p>
     <w:p>
       <w:pPr>
         <w:pStyle w:val="Encabezado1"/>
@@ -405,11 +528,12 @@
         </w:numPr>
         <w:ind w:left="397" w:hanging="431"/>
       </w:pPr>
-      <w:r>
-        <w:t>5. Propuesta de evaluación</w:t>
-      </w:r>
       <w:bookmarkStart w:id="0" w:name="_GoBack"/>
       <w:bookmarkEnd w:id="0"/>
+      <w:r>
+        <w:lastRenderedPageBreak/>
+        <w:t>5. Propuesta de evaluación</w:t>
+      </w:r>
     </w:p>
     <w:p/>
     <w:tbl>
@@ -651,7 +775,6 @@
               <w:pStyle w:val="Contenidodelatabla"/>
             </w:pPr>
             <w:r>
-              <w:lastRenderedPageBreak/>
               <w:t>Sistema de navegación autónoma</w:t>
             </w:r>
           </w:p>
@@ -774,8 +897,8 @@
 </file>
 
 <file path=word/numbering.xml><?xml version="1.0" encoding="utf-8"?>
-<w:numbering xmlns:wpc="http://schemas.microsoft.com/office/word/2010/wordprocessingCanvas" xmlns:mc="http://schemas.openxmlformats.org/markup-compatibility/2006" xmlns:o="urn:schemas-microsoft-com:office:office" xmlns:r="http://schemas.openxmlformats.org/officeDocument/2006/relationships" xmlns:m="http://schemas.openxmlformats.org/officeDocument/2006/math" xmlns:v="urn:schemas-microsoft-com:vml" xmlns:wp14="http://schemas.microsoft.com/office/word/2010/wordprocessingDrawing" xmlns:wp="http://schemas.openxmlformats.org/drawingml/2006/wordprocessingDrawing" xmlns:w10="urn:schemas-microsoft-com:office:word" xmlns:w="http://schemas.openxmlformats.org/wordprocessingml/2006/main" xmlns:w14="http://schemas.microsoft.com/office/word/2010/wordml" xmlns:w15="http://schemas.microsoft.com/office/word/2012/wordml" xmlns:wpg="http://schemas.microsoft.com/office/word/2010/wordprocessingGroup" xmlns:wpi="http://schemas.microsoft.com/office/word/2010/wordprocessingInk" xmlns:wne="http://schemas.microsoft.com/office/word/2006/wordml" xmlns:wps="http://schemas.microsoft.com/office/word/2010/wordprocessingShape" mc:Ignorable="w14 w15 wp14">
-  <w:abstractNum w:abstractNumId="0" w15:restartNumberingAfterBreak="0">
+<w:numbering xmlns:wpc="http://schemas.microsoft.com/office/word/2010/wordprocessingCanvas" xmlns:mc="http://schemas.openxmlformats.org/markup-compatibility/2006" xmlns:o="urn:schemas-microsoft-com:office:office" xmlns:r="http://schemas.openxmlformats.org/officeDocument/2006/relationships" xmlns:m="http://schemas.openxmlformats.org/officeDocument/2006/math" xmlns:v="urn:schemas-microsoft-com:vml" xmlns:wp14="http://schemas.microsoft.com/office/word/2010/wordprocessingDrawing" xmlns:wp="http://schemas.openxmlformats.org/drawingml/2006/wordprocessingDrawing" xmlns:w10="urn:schemas-microsoft-com:office:word" xmlns:w="http://schemas.openxmlformats.org/wordprocessingml/2006/main" xmlns:w14="http://schemas.microsoft.com/office/word/2010/wordml" xmlns:wpg="http://schemas.microsoft.com/office/word/2010/wordprocessingGroup" xmlns:wpi="http://schemas.microsoft.com/office/word/2010/wordprocessingInk" xmlns:wne="http://schemas.microsoft.com/office/word/2006/wordml" xmlns:wps="http://schemas.microsoft.com/office/word/2010/wordprocessingShape" mc:Ignorable="w14 wp14">
+  <w:abstractNum w:abstractNumId="0">
     <w:nsid w:val="5A2A4EF2"/>
     <w:multiLevelType w:val="multilevel"/>
     <w:tmpl w:val="B1C68EF0"/>
@@ -897,7 +1020,7 @@
       </w:pPr>
     </w:lvl>
   </w:abstractNum>
-  <w:abstractNum w:abstractNumId="1" w15:restartNumberingAfterBreak="0">
+  <w:abstractNum w:abstractNumId="1">
     <w:nsid w:val="653610B6"/>
     <w:multiLevelType w:val="hybridMultilevel"/>
     <w:tmpl w:val="9CA043C2"/>
@@ -1010,7 +1133,7 @@
       </w:rPr>
     </w:lvl>
   </w:abstractNum>
-  <w:abstractNum w:abstractNumId="2" w15:restartNumberingAfterBreak="0">
+  <w:abstractNum w:abstractNumId="2">
     <w:nsid w:val="684C76D2"/>
     <w:multiLevelType w:val="hybridMultilevel"/>
     <w:tmpl w:val="6A7EDDDE"/>
@@ -1109,7 +1232,7 @@
 </file>
 
 <file path=word/styles.xml><?xml version="1.0" encoding="utf-8"?>
-<w:styles xmlns:mc="http://schemas.openxmlformats.org/markup-compatibility/2006" xmlns:r="http://schemas.openxmlformats.org/officeDocument/2006/relationships" xmlns:w="http://schemas.openxmlformats.org/wordprocessingml/2006/main" xmlns:w14="http://schemas.microsoft.com/office/word/2010/wordml" xmlns:w15="http://schemas.microsoft.com/office/word/2012/wordml" mc:Ignorable="w14 w15">
+<w:styles xmlns:mc="http://schemas.openxmlformats.org/markup-compatibility/2006" xmlns:r="http://schemas.openxmlformats.org/officeDocument/2006/relationships" xmlns:w="http://schemas.openxmlformats.org/wordprocessingml/2006/main" xmlns:w14="http://schemas.microsoft.com/office/word/2010/wordml" mc:Ignorable="w14">
   <w:docDefaults>
     <w:rPrDefault>
       <w:rPr>
@@ -1121,378 +1244,144 @@
     </w:rPrDefault>
     <w:pPrDefault/>
   </w:docDefaults>
-  <w:latentStyles w:defLockedState="0" w:defUIPriority="99" w:defSemiHidden="0" w:defUnhideWhenUsed="0" w:defQFormat="0" w:count="371">
-    <w:lsdException w:name="Normal" w:uiPriority="0" w:qFormat="1"/>
-    <w:lsdException w:name="heading 1" w:uiPriority="9" w:qFormat="1"/>
-    <w:lsdException w:name="heading 2" w:semiHidden="1" w:uiPriority="9" w:unhideWhenUsed="1" w:qFormat="1"/>
-    <w:lsdException w:name="heading 3" w:semiHidden="1" w:uiPriority="9" w:unhideWhenUsed="1" w:qFormat="1"/>
-    <w:lsdException w:name="heading 4" w:semiHidden="1" w:uiPriority="9" w:unhideWhenUsed="1" w:qFormat="1"/>
-    <w:lsdException w:name="heading 5" w:semiHidden="1" w:uiPriority="9" w:unhideWhenUsed="1" w:qFormat="1"/>
-    <w:lsdException w:name="heading 6" w:semiHidden="1" w:uiPriority="9" w:unhideWhenUsed="1" w:qFormat="1"/>
-    <w:lsdException w:name="heading 7" w:semiHidden="1" w:uiPriority="9" w:unhideWhenUsed="1" w:qFormat="1"/>
-    <w:lsdException w:name="heading 8" w:semiHidden="1" w:uiPriority="9" w:unhideWhenUsed="1" w:qFormat="1"/>
-    <w:lsdException w:name="heading 9" w:semiHidden="1" w:uiPriority="9" w:unhideWhenUsed="1" w:qFormat="1"/>
-    <w:lsdException w:name="index 1" w:semiHidden="1" w:unhideWhenUsed="1"/>
-    <w:lsdException w:name="index 2" w:semiHidden="1" w:unhideWhenUsed="1"/>
-    <w:lsdException w:name="index 3" w:semiHidden="1" w:unhideWhenUsed="1"/>
-    <w:lsdException w:name="index 4" w:semiHidden="1" w:unhideWhenUsed="1"/>
-    <w:lsdException w:name="index 5" w:semiHidden="1" w:unhideWhenUsed="1"/>
-    <w:lsdException w:name="index 6" w:semiHidden="1" w:unhideWhenUsed="1"/>
-    <w:lsdException w:name="index 7" w:semiHidden="1" w:unhideWhenUsed="1"/>
-    <w:lsdException w:name="index 8" w:semiHidden="1" w:unhideWhenUsed="1"/>
-    <w:lsdException w:name="index 9" w:semiHidden="1" w:unhideWhenUsed="1"/>
-    <w:lsdException w:name="toc 1" w:semiHidden="1" w:uiPriority="39" w:unhideWhenUsed="1"/>
-    <w:lsdException w:name="toc 2" w:semiHidden="1" w:uiPriority="39" w:unhideWhenUsed="1"/>
-    <w:lsdException w:name="toc 3" w:semiHidden="1" w:uiPriority="39" w:unhideWhenUsed="1"/>
-    <w:lsdException w:name="toc 4" w:semiHidden="1" w:uiPriority="39" w:unhideWhenUsed="1"/>
-    <w:lsdException w:name="toc 5" w:semiHidden="1" w:uiPriority="39" w:unhideWhenUsed="1"/>
-    <w:lsdException w:name="toc 6" w:semiHidden="1" w:uiPriority="39" w:unhideWhenUsed="1"/>
-    <w:lsdException w:name="toc 7" w:semiHidden="1" w:uiPriority="39" w:unhideWhenUsed="1"/>
-    <w:lsdException w:name="toc 8" w:semiHidden="1" w:uiPriority="39" w:unhideWhenUsed="1"/>
-    <w:lsdException w:name="toc 9" w:semiHidden="1" w:uiPriority="39" w:unhideWhenUsed="1"/>
-    <w:lsdException w:name="Normal Indent" w:semiHidden="1" w:unhideWhenUsed="1"/>
-    <w:lsdException w:name="footnote text" w:semiHidden="1" w:unhideWhenUsed="1"/>
-    <w:lsdException w:name="annotation text" w:semiHidden="1" w:unhideWhenUsed="1"/>
-    <w:lsdException w:name="header" w:semiHidden="1" w:unhideWhenUsed="1"/>
-    <w:lsdException w:name="footer" w:semiHidden="1" w:unhideWhenUsed="1"/>
-    <w:lsdException w:name="index heading" w:semiHidden="1" w:unhideWhenUsed="1"/>
-    <w:lsdException w:name="caption" w:semiHidden="1" w:uiPriority="35" w:unhideWhenUsed="1" w:qFormat="1"/>
-    <w:lsdException w:name="table of figures" w:semiHidden="1" w:unhideWhenUsed="1"/>
-    <w:lsdException w:name="envelope address" w:semiHidden="1" w:unhideWhenUsed="1"/>
-    <w:lsdException w:name="envelope return" w:semiHidden="1" w:unhideWhenUsed="1"/>
-    <w:lsdException w:name="footnote reference" w:semiHidden="1" w:unhideWhenUsed="1"/>
-    <w:lsdException w:name="annotation reference" w:semiHidden="1" w:unhideWhenUsed="1"/>
-    <w:lsdException w:name="line number" w:semiHidden="1" w:unhideWhenUsed="1"/>
-    <w:lsdException w:name="page number" w:semiHidden="1" w:unhideWhenUsed="1"/>
-    <w:lsdException w:name="endnote reference" w:semiHidden="1" w:unhideWhenUsed="1"/>
-    <w:lsdException w:name="endnote text" w:semiHidden="1" w:unhideWhenUsed="1"/>
-    <w:lsdException w:name="table of authorities" w:semiHidden="1" w:unhideWhenUsed="1"/>
-    <w:lsdException w:name="macro" w:semiHidden="1" w:unhideWhenUsed="1"/>
-    <w:lsdException w:name="toa heading" w:semiHidden="1" w:unhideWhenUsed="1"/>
-    <w:lsdException w:name="List" w:semiHidden="1" w:unhideWhenUsed="1"/>
-    <w:lsdException w:name="List Bullet" w:semiHidden="1" w:unhideWhenUsed="1"/>
-    <w:lsdException w:name="List Number" w:semiHidden="1" w:unhideWhenUsed="1"/>
-    <w:lsdException w:name="List 2" w:semiHidden="1" w:unhideWhenUsed="1"/>
-    <w:lsdException w:name="List 3" w:semiHidden="1" w:unhideWhenUsed="1"/>
-    <w:lsdException w:name="List 4" w:semiHidden="1" w:unhideWhenUsed="1"/>
-    <w:lsdException w:name="List 5" w:semiHidden="1" w:unhideWhenUsed="1"/>
-    <w:lsdException w:name="List Bullet 2" w:semiHidden="1" w:unhideWhenUsed="1"/>
-    <w:lsdException w:name="List Bullet 3" w:semiHidden="1" w:unhideWhenUsed="1"/>
-    <w:lsdException w:name="List Bullet 4" w:semiHidden="1" w:unhideWhenUsed="1"/>
-    <w:lsdException w:name="List Bullet 5" w:semiHidden="1" w:unhideWhenUsed="1"/>
-    <w:lsdException w:name="List Number 2" w:semiHidden="1" w:unhideWhenUsed="1"/>
-    <w:lsdException w:name="List Number 3" w:semiHidden="1" w:unhideWhenUsed="1"/>
-    <w:lsdException w:name="List Number 4" w:semiHidden="1" w:unhideWhenUsed="1"/>
-    <w:lsdException w:name="List Number 5" w:semiHidden="1" w:unhideWhenUsed="1"/>
-    <w:lsdException w:name="Title" w:uiPriority="10" w:qFormat="1"/>
-    <w:lsdException w:name="Closing" w:semiHidden="1" w:unhideWhenUsed="1"/>
-    <w:lsdException w:name="Signature" w:semiHidden="1" w:unhideWhenUsed="1"/>
-    <w:lsdException w:name="Default Paragraph Font" w:semiHidden="1" w:uiPriority="1" w:unhideWhenUsed="1"/>
-    <w:lsdException w:name="Body Text" w:semiHidden="1" w:unhideWhenUsed="1"/>
-    <w:lsdException w:name="Body Text Indent" w:semiHidden="1" w:unhideWhenUsed="1"/>
-    <w:lsdException w:name="List Continue" w:semiHidden="1" w:unhideWhenUsed="1"/>
-    <w:lsdException w:name="List Continue 2" w:semiHidden="1" w:unhideWhenUsed="1"/>
-    <w:lsdException w:name="List Continue 3" w:semiHidden="1" w:unhideWhenUsed="1"/>
-    <w:lsdException w:name="List Continue 4" w:semiHidden="1" w:unhideWhenUsed="1"/>
-    <w:lsdException w:name="List Continue 5" w:semiHidden="1" w:unhideWhenUsed="1"/>
-    <w:lsdException w:name="Message Header" w:semiHidden="1" w:unhideWhenUsed="1"/>
-    <w:lsdException w:name="Subtitle" w:uiPriority="11" w:qFormat="1"/>
-    <w:lsdException w:name="Salutation" w:semiHidden="1" w:unhideWhenUsed="1"/>
-    <w:lsdException w:name="Date" w:semiHidden="1" w:unhideWhenUsed="1"/>
-    <w:lsdException w:name="Body Text First Indent" w:semiHidden="1" w:unhideWhenUsed="1"/>
-    <w:lsdException w:name="Body Text First Indent 2" w:semiHidden="1" w:unhideWhenUsed="1"/>
-    <w:lsdException w:name="Note Heading" w:semiHidden="1" w:unhideWhenUsed="1"/>
-    <w:lsdException w:name="Body Text 2" w:semiHidden="1" w:unhideWhenUsed="1"/>
-    <w:lsdException w:name="Body Text 3" w:semiHidden="1" w:unhideWhenUsed="1"/>
-    <w:lsdException w:name="Body Text Indent 2" w:semiHidden="1" w:unhideWhenUsed="1"/>
-    <w:lsdException w:name="Body Text Indent 3" w:semiHidden="1" w:unhideWhenUsed="1"/>
-    <w:lsdException w:name="Block Text" w:semiHidden="1" w:unhideWhenUsed="1"/>
-    <w:lsdException w:name="Hyperlink" w:semiHidden="1" w:unhideWhenUsed="1"/>
-    <w:lsdException w:name="FollowedHyperlink" w:semiHidden="1" w:unhideWhenUsed="1"/>
-    <w:lsdException w:name="Strong" w:uiPriority="22" w:qFormat="1"/>
-    <w:lsdException w:name="Emphasis" w:uiPriority="20" w:qFormat="1"/>
-    <w:lsdException w:name="Document Map" w:semiHidden="1" w:unhideWhenUsed="1"/>
-    <w:lsdException w:name="Plain Text" w:semiHidden="1" w:unhideWhenUsed="1"/>
-    <w:lsdException w:name="E-mail Signature" w:semiHidden="1" w:unhideWhenUsed="1"/>
-    <w:lsdException w:name="HTML Top of Form" w:semiHidden="1" w:unhideWhenUsed="1"/>
-    <w:lsdException w:name="HTML Bottom of Form" w:semiHidden="1" w:unhideWhenUsed="1"/>
-    <w:lsdException w:name="Normal (Web)" w:semiHidden="1" w:unhideWhenUsed="1"/>
-    <w:lsdException w:name="HTML Acronym" w:semiHidden="1" w:unhideWhenUsed="1"/>
-    <w:lsdException w:name="HTML Address" w:semiHidden="1" w:unhideWhenUsed="1"/>
-    <w:lsdException w:name="HTML Cite" w:semiHidden="1" w:unhideWhenUsed="1"/>
-    <w:lsdException w:name="HTML Code" w:semiHidden="1" w:unhideWhenUsed="1"/>
-    <w:lsdException w:name="HTML Definition" w:semiHidden="1" w:unhideWhenUsed="1"/>
-    <w:lsdException w:name="HTML Keyboard" w:semiHidden="1" w:unhideWhenUsed="1"/>
-    <w:lsdException w:name="HTML Preformatted" w:semiHidden="1" w:unhideWhenUsed="1"/>
-    <w:lsdException w:name="HTML Sample" w:semiHidden="1" w:unhideWhenUsed="1"/>
-    <w:lsdException w:name="HTML Typewriter" w:semiHidden="1" w:unhideWhenUsed="1"/>
-    <w:lsdException w:name="HTML Variable" w:semiHidden="1" w:unhideWhenUsed="1"/>
-    <w:lsdException w:name="Normal Table" w:semiHidden="1" w:unhideWhenUsed="1"/>
-    <w:lsdException w:name="annotation subject" w:semiHidden="1" w:unhideWhenUsed="1"/>
-    <w:lsdException w:name="No List" w:semiHidden="1" w:unhideWhenUsed="1"/>
-    <w:lsdException w:name="Outline List 1" w:semiHidden="1" w:unhideWhenUsed="1"/>
-    <w:lsdException w:name="Outline List 2" w:semiHidden="1" w:unhideWhenUsed="1"/>
-    <w:lsdException w:name="Outline List 3" w:semiHidden="1" w:unhideWhenUsed="1"/>
-    <w:lsdException w:name="Table Simple 1" w:semiHidden="1" w:unhideWhenUsed="1"/>
-    <w:lsdException w:name="Table Simple 2" w:semiHidden="1" w:unhideWhenUsed="1"/>
-    <w:lsdException w:name="Table Simple 3" w:semiHidden="1" w:unhideWhenUsed="1"/>
-    <w:lsdException w:name="Table Classic 1" w:semiHidden="1" w:unhideWhenUsed="1"/>
-    <w:lsdException w:name="Table Classic 2" w:semiHidden="1" w:unhideWhenUsed="1"/>
-    <w:lsdException w:name="Table Classic 3" w:semiHidden="1" w:unhideWhenUsed="1"/>
-    <w:lsdException w:name="Table Classic 4" w:semiHidden="1" w:unhideWhenUsed="1"/>
-    <w:lsdException w:name="Table Colorful 1" w:semiHidden="1" w:unhideWhenUsed="1"/>
-    <w:lsdException w:name="Table Colorful 2" w:semiHidden="1" w:unhideWhenUsed="1"/>
-    <w:lsdException w:name="Table Colorful 3" w:semiHidden="1" w:unhideWhenUsed="1"/>
-    <w:lsdException w:name="Table Columns 1" w:semiHidden="1" w:unhideWhenUsed="1"/>
-    <w:lsdException w:name="Table Columns 2" w:semiHidden="1" w:unhideWhenUsed="1"/>
-    <w:lsdException w:name="Table Columns 3" w:semiHidden="1" w:unhideWhenUsed="1"/>
-    <w:lsdException w:name="Table Columns 4" w:semiHidden="1" w:unhideWhenUsed="1"/>
-    <w:lsdException w:name="Table Columns 5" w:semiHidden="1" w:unhideWhenUsed="1"/>
-    <w:lsdException w:name="Table Grid 1" w:semiHidden="1" w:unhideWhenUsed="1"/>
-    <w:lsdException w:name="Table Grid 2" w:semiHidden="1" w:unhideWhenUsed="1"/>
-    <w:lsdException w:name="Table Grid 3" w:semiHidden="1" w:unhideWhenUsed="1"/>
-    <w:lsdException w:name="Table Grid 4" w:semiHidden="1" w:unhideWhenUsed="1"/>
-    <w:lsdException w:name="Table Grid 5" w:semiHidden="1" w:unhideWhenUsed="1"/>
-    <w:lsdException w:name="Table Grid 6" w:semiHidden="1" w:unhideWhenUsed="1"/>
-    <w:lsdException w:name="Table Grid 7" w:semiHidden="1" w:unhideWhenUsed="1"/>
-    <w:lsdException w:name="Table Grid 8" w:semiHidden="1" w:unhideWhenUsed="1"/>
-    <w:lsdException w:name="Table List 1" w:semiHidden="1" w:unhideWhenUsed="1"/>
-    <w:lsdException w:name="Table List 2" w:semiHidden="1" w:unhideWhenUsed="1"/>
-    <w:lsdException w:name="Table List 3" w:semiHidden="1" w:unhideWhenUsed="1"/>
-    <w:lsdException w:name="Table List 4" w:semiHidden="1" w:unhideWhenUsed="1"/>
-    <w:lsdException w:name="Table List 5" w:semiHidden="1" w:unhideWhenUsed="1"/>
-    <w:lsdException w:name="Table List 6" w:semiHidden="1" w:unhideWhenUsed="1"/>
-    <w:lsdException w:name="Table List 7" w:semiHidden="1" w:unhideWhenUsed="1"/>
-    <w:lsdException w:name="Table List 8" w:semiHidden="1" w:unhideWhenUsed="1"/>
-    <w:lsdException w:name="Table 3D effects 1" w:semiHidden="1" w:unhideWhenUsed="1"/>
-    <w:lsdException w:name="Table 3D effects 2" w:semiHidden="1" w:unhideWhenUsed="1"/>
-    <w:lsdException w:name="Table 3D effects 3" w:semiHidden="1" w:unhideWhenUsed="1"/>
-    <w:lsdException w:name="Table Contemporary" w:semiHidden="1" w:unhideWhenUsed="1"/>
-    <w:lsdException w:name="Table Elegant" w:semiHidden="1" w:unhideWhenUsed="1"/>
-    <w:lsdException w:name="Table Professional" w:semiHidden="1" w:unhideWhenUsed="1"/>
-    <w:lsdException w:name="Table Subtle 1" w:semiHidden="1" w:unhideWhenUsed="1"/>
-    <w:lsdException w:name="Table Subtle 2" w:semiHidden="1" w:unhideWhenUsed="1"/>
-    <w:lsdException w:name="Table Web 1" w:semiHidden="1" w:unhideWhenUsed="1"/>
-    <w:lsdException w:name="Table Web 2" w:semiHidden="1" w:unhideWhenUsed="1"/>
-    <w:lsdException w:name="Table Web 3" w:semiHidden="1" w:unhideWhenUsed="1"/>
-    <w:lsdException w:name="Balloon Text" w:semiHidden="1" w:unhideWhenUsed="1"/>
-    <w:lsdException w:name="Table Grid" w:uiPriority="59"/>
-    <w:lsdException w:name="Table Theme" w:semiHidden="1" w:unhideWhenUsed="1"/>
-    <w:lsdException w:name="Placeholder Text" w:semiHidden="1"/>
-    <w:lsdException w:name="No Spacing" w:uiPriority="1" w:qFormat="1"/>
-    <w:lsdException w:name="Light Shading" w:uiPriority="60"/>
-    <w:lsdException w:name="Light List" w:uiPriority="61"/>
-    <w:lsdException w:name="Light Grid" w:uiPriority="62"/>
-    <w:lsdException w:name="Medium Shading 1" w:uiPriority="63"/>
-    <w:lsdException w:name="Medium Shading 2" w:uiPriority="64"/>
-    <w:lsdException w:name="Medium List 1" w:uiPriority="65"/>
-    <w:lsdException w:name="Medium List 2" w:uiPriority="66"/>
-    <w:lsdException w:name="Medium Grid 1" w:uiPriority="67"/>
-    <w:lsdException w:name="Medium Grid 2" w:uiPriority="68"/>
-    <w:lsdException w:name="Medium Grid 3" w:uiPriority="69"/>
-    <w:lsdException w:name="Dark List" w:uiPriority="70"/>
-    <w:lsdException w:name="Colorful Shading" w:uiPriority="71"/>
-    <w:lsdException w:name="Colorful List" w:uiPriority="72"/>
-    <w:lsdException w:name="Colorful Grid" w:uiPriority="73"/>
-    <w:lsdException w:name="Light Shading Accent 1" w:uiPriority="60"/>
-    <w:lsdException w:name="Light List Accent 1" w:uiPriority="61"/>
-    <w:lsdException w:name="Light Grid Accent 1" w:uiPriority="62"/>
-    <w:lsdException w:name="Medium Shading 1 Accent 1" w:uiPriority="63"/>
-    <w:lsdException w:name="Medium Shading 2 Accent 1" w:uiPriority="64"/>
-    <w:lsdException w:name="Medium List 1 Accent 1" w:uiPriority="65"/>
-    <w:lsdException w:name="Revision" w:semiHidden="1"/>
-    <w:lsdException w:name="List Paragraph" w:uiPriority="34" w:qFormat="1"/>
-    <w:lsdException w:name="Quote" w:uiPriority="29" w:qFormat="1"/>
-    <w:lsdException w:name="Intense Quote" w:uiPriority="30" w:qFormat="1"/>
-    <w:lsdException w:name="Medium List 2 Accent 1" w:uiPriority="66"/>
-    <w:lsdException w:name="Medium Grid 1 Accent 1" w:uiPriority="67"/>
-    <w:lsdException w:name="Medium Grid 2 Accent 1" w:uiPriority="68"/>
-    <w:lsdException w:name="Medium Grid 3 Accent 1" w:uiPriority="69"/>
-    <w:lsdException w:name="Dark List Accent 1" w:uiPriority="70"/>
-    <w:lsdException w:name="Colorful Shading Accent 1" w:uiPriority="71"/>
-    <w:lsdException w:name="Colorful List Accent 1" w:uiPriority="72"/>
-    <w:lsdException w:name="Colorful Grid Accent 1" w:uiPriority="73"/>
-    <w:lsdException w:name="Light Shading Accent 2" w:uiPriority="60"/>
-    <w:lsdException w:name="Light List Accent 2" w:uiPriority="61"/>
-    <w:lsdException w:name="Light Grid Accent 2" w:uiPriority="62"/>
-    <w:lsdException w:name="Medium Shading 1 Accent 2" w:uiPriority="63"/>
-    <w:lsdException w:name="Medium Shading 2 Accent 2" w:uiPriority="64"/>
-    <w:lsdException w:name="Medium List 1 Accent 2" w:uiPriority="65"/>
-    <w:lsdException w:name="Medium List 2 Accent 2" w:uiPriority="66"/>
-    <w:lsdException w:name="Medium Grid 1 Accent 2" w:uiPriority="67"/>
-    <w:lsdException w:name="Medium Grid 2 Accent 2" w:uiPriority="68"/>
-    <w:lsdException w:name="Medium Grid 3 Accent 2" w:uiPriority="69"/>
-    <w:lsdException w:name="Dark List Accent 2" w:uiPriority="70"/>
-    <w:lsdException w:name="Colorful Shading Accent 2" w:uiPriority="71"/>
-    <w:lsdException w:name="Colorful List Accent 2" w:uiPriority="72"/>
-    <w:lsdException w:name="Colorful Grid Accent 2" w:uiPriority="73"/>
-    <w:lsdException w:name="Light Shading Accent 3" w:uiPriority="60"/>
-    <w:lsdException w:name="Light List Accent 3" w:uiPriority="61"/>
-    <w:lsdException w:name="Light Grid Accent 3" w:uiPriority="62"/>
-    <w:lsdException w:name="Medium Shading 1 Accent 3" w:uiPriority="63"/>
-    <w:lsdException w:name="Medium Shading 2 Accent 3" w:uiPriority="64"/>
-    <w:lsdException w:name="Medium List 1 Accent 3" w:uiPriority="65"/>
-    <w:lsdException w:name="Medium List 2 Accent 3" w:uiPriority="66"/>
-    <w:lsdException w:name="Medium Grid 1 Accent 3" w:uiPriority="67"/>
-    <w:lsdException w:name="Medium Grid 2 Accent 3" w:uiPriority="68"/>
-    <w:lsdException w:name="Medium Grid 3 Accent 3" w:uiPriority="69"/>
-    <w:lsdException w:name="Dark List Accent 3" w:uiPriority="70"/>
-    <w:lsdException w:name="Colorful Shading Accent 3" w:uiPriority="71"/>
-    <w:lsdException w:name="Colorful List Accent 3" w:uiPriority="72"/>
-    <w:lsdException w:name="Colorful Grid Accent 3" w:uiPriority="73"/>
-    <w:lsdException w:name="Light Shading Accent 4" w:uiPriority="60"/>
-    <w:lsdException w:name="Light List Accent 4" w:uiPriority="61"/>
-    <w:lsdException w:name="Light Grid Accent 4" w:uiPriority="62"/>
-    <w:lsdException w:name="Medium Shading 1 Accent 4" w:uiPriority="63"/>
-    <w:lsdException w:name="Medium Shading 2 Accent 4" w:uiPriority="64"/>
-    <w:lsdException w:name="Medium List 1 Accent 4" w:uiPriority="65"/>
-    <w:lsdException w:name="Medium List 2 Accent 4" w:uiPriority="66"/>
-    <w:lsdException w:name="Medium Grid 1 Accent 4" w:uiPriority="67"/>
-    <w:lsdException w:name="Medium Grid 2 Accent 4" w:uiPriority="68"/>
-    <w:lsdException w:name="Medium Grid 3 Accent 4" w:uiPriority="69"/>
-    <w:lsdException w:name="Dark List Accent 4" w:uiPriority="70"/>
-    <w:lsdException w:name="Colorful Shading Accent 4" w:uiPriority="71"/>
-    <w:lsdException w:name="Colorful List Accent 4" w:uiPriority="72"/>
-    <w:lsdException w:name="Colorful Grid Accent 4" w:uiPriority="73"/>
-    <w:lsdException w:name="Light Shading Accent 5" w:uiPriority="60"/>
-    <w:lsdException w:name="Light List Accent 5" w:uiPriority="61"/>
-    <w:lsdException w:name="Light Grid Accent 5" w:uiPriority="62"/>
-    <w:lsdException w:name="Medium Shading 1 Accent 5" w:uiPriority="63"/>
-    <w:lsdException w:name="Medium Shading 2 Accent 5" w:uiPriority="64"/>
-    <w:lsdException w:name="Medium List 1 Accent 5" w:uiPriority="65"/>
-    <w:lsdException w:name="Medium List 2 Accent 5" w:uiPriority="66"/>
-    <w:lsdException w:name="Medium Grid 1 Accent 5" w:uiPriority="67"/>
-    <w:lsdException w:name="Medium Grid 2 Accent 5" w:uiPriority="68"/>
-    <w:lsdException w:name="Medium Grid 3 Accent 5" w:uiPriority="69"/>
-    <w:lsdException w:name="Dark List Accent 5" w:uiPriority="70"/>
-    <w:lsdException w:name="Colorful Shading Accent 5" w:uiPriority="71"/>
-    <w:lsdException w:name="Colorful List Accent 5" w:uiPriority="72"/>
-    <w:lsdException w:name="Colorful Grid Accent 5" w:uiPriority="73"/>
-    <w:lsdException w:name="Light Shading Accent 6" w:uiPriority="60"/>
-    <w:lsdException w:name="Light List Accent 6" w:uiPriority="61"/>
-    <w:lsdException w:name="Light Grid Accent 6" w:uiPriority="62"/>
-    <w:lsdException w:name="Medium Shading 1 Accent 6" w:uiPriority="63"/>
-    <w:lsdException w:name="Medium Shading 2 Accent 6" w:uiPriority="64"/>
-    <w:lsdException w:name="Medium List 1 Accent 6" w:uiPriority="65"/>
-    <w:lsdException w:name="Medium List 2 Accent 6" w:uiPriority="66"/>
-    <w:lsdException w:name="Medium Grid 1 Accent 6" w:uiPriority="67"/>
-    <w:lsdException w:name="Medium Grid 2 Accent 6" w:uiPriority="68"/>
-    <w:lsdException w:name="Medium Grid 3 Accent 6" w:uiPriority="69"/>
-    <w:lsdException w:name="Dark List Accent 6" w:uiPriority="70"/>
-    <w:lsdException w:name="Colorful Shading Accent 6" w:uiPriority="71"/>
-    <w:lsdException w:name="Colorful List Accent 6" w:uiPriority="72"/>
-    <w:lsdException w:name="Colorful Grid Accent 6" w:uiPriority="73"/>
-    <w:lsdException w:name="Subtle Emphasis" w:uiPriority="19" w:qFormat="1"/>
-    <w:lsdException w:name="Intense Emphasis" w:uiPriority="21" w:qFormat="1"/>
-    <w:lsdException w:name="Subtle Reference" w:uiPriority="31" w:qFormat="1"/>
-    <w:lsdException w:name="Intense Reference" w:uiPriority="32" w:qFormat="1"/>
-    <w:lsdException w:name="Book Title" w:uiPriority="33" w:qFormat="1"/>
-    <w:lsdException w:name="Bibliography" w:semiHidden="1" w:uiPriority="37" w:unhideWhenUsed="1"/>
-    <w:lsdException w:name="TOC Heading" w:semiHidden="1" w:uiPriority="39" w:unhideWhenUsed="1" w:qFormat="1"/>
-    <w:lsdException w:name="Plain Table 1" w:uiPriority="41"/>
-    <w:lsdException w:name="Plain Table 2" w:uiPriority="42"/>
-    <w:lsdException w:name="Plain Table 3" w:uiPriority="43"/>
-    <w:lsdException w:name="Plain Table 4" w:uiPriority="44"/>
-    <w:lsdException w:name="Plain Table 5" w:uiPriority="45"/>
-    <w:lsdException w:name="Grid Table Light" w:uiPriority="40"/>
-    <w:lsdException w:name="Grid Table 1 Light" w:uiPriority="46"/>
-    <w:lsdException w:name="Grid Table 2" w:uiPriority="47"/>
-    <w:lsdException w:name="Grid Table 3" w:uiPriority="48"/>
-    <w:lsdException w:name="Grid Table 4" w:uiPriority="49"/>
-    <w:lsdException w:name="Grid Table 5 Dark" w:uiPriority="50"/>
-    <w:lsdException w:name="Grid Table 6 Colorful" w:uiPriority="51"/>
-    <w:lsdException w:name="Grid Table 7 Colorful" w:uiPriority="52"/>
-    <w:lsdException w:name="Grid Table 1 Light Accent 1" w:uiPriority="46"/>
-    <w:lsdException w:name="Grid Table 2 Accent 1" w:uiPriority="47"/>
-    <w:lsdException w:name="Grid Table 3 Accent 1" w:uiPriority="48"/>
-    <w:lsdException w:name="Grid Table 4 Accent 1" w:uiPriority="49"/>
-    <w:lsdException w:name="Grid Table 5 Dark Accent 1" w:uiPriority="50"/>
-    <w:lsdException w:name="Grid Table 6 Colorful Accent 1" w:uiPriority="51"/>
-    <w:lsdException w:name="Grid Table 7 Colorful Accent 1" w:uiPriority="52"/>
-    <w:lsdException w:name="Grid Table 1 Light Accent 2" w:uiPriority="46"/>
-    <w:lsdException w:name="Grid Table 2 Accent 2" w:uiPriority="47"/>
-    <w:lsdException w:name="Grid Table 3 Accent 2" w:uiPriority="48"/>
-    <w:lsdException w:name="Grid Table 4 Accent 2" w:uiPriority="49"/>
-    <w:lsdException w:name="Grid Table 5 Dark Accent 2" w:uiPriority="50"/>
-    <w:lsdException w:name="Grid Table 6 Colorful Accent 2" w:uiPriority="51"/>
-    <w:lsdException w:name="Grid Table 7 Colorful Accent 2" w:uiPriority="52"/>
-    <w:lsdException w:name="Grid Table 1 Light Accent 3" w:uiPriority="46"/>
-    <w:lsdException w:name="Grid Table 2 Accent 3" w:uiPriority="47"/>
-    <w:lsdException w:name="Grid Table 3 Accent 3" w:uiPriority="48"/>
-    <w:lsdException w:name="Grid Table 4 Accent 3" w:uiPriority="49"/>
-    <w:lsdException w:name="Grid Table 5 Dark Accent 3" w:uiPriority="50"/>
-    <w:lsdException w:name="Grid Table 6 Colorful Accent 3" w:uiPriority="51"/>
-    <w:lsdException w:name="Grid Table 7 Colorful Accent 3" w:uiPriority="52"/>
-    <w:lsdException w:name="Grid Table 1 Light Accent 4" w:uiPriority="46"/>
-    <w:lsdException w:name="Grid Table 2 Accent 4" w:uiPriority="47"/>
-    <w:lsdException w:name="Grid Table 3 Accent 4" w:uiPriority="48"/>
-    <w:lsdException w:name="Grid Table 4 Accent 4" w:uiPriority="49"/>
-    <w:lsdException w:name="Grid Table 5 Dark Accent 4" w:uiPriority="50"/>
-    <w:lsdException w:name="Grid Table 6 Colorful Accent 4" w:uiPriority="51"/>
-    <w:lsdException w:name="Grid Table 7 Colorful Accent 4" w:uiPriority="52"/>
-    <w:lsdException w:name="Grid Table 1 Light Accent 5" w:uiPriority="46"/>
-    <w:lsdException w:name="Grid Table 2 Accent 5" w:uiPriority="47"/>
-    <w:lsdException w:name="Grid Table 3 Accent 5" w:uiPriority="48"/>
-    <w:lsdException w:name="Grid Table 4 Accent 5" w:uiPriority="49"/>
-    <w:lsdException w:name="Grid Table 5 Dark Accent 5" w:uiPriority="50"/>
-    <w:lsdException w:name="Grid Table 6 Colorful Accent 5" w:uiPriority="51"/>
-    <w:lsdException w:name="Grid Table 7 Colorful Accent 5" w:uiPriority="52"/>
-    <w:lsdException w:name="Grid Table 1 Light Accent 6" w:uiPriority="46"/>
-    <w:lsdException w:name="Grid Table 2 Accent 6" w:uiPriority="47"/>
-    <w:lsdException w:name="Grid Table 3 Accent 6" w:uiPriority="48"/>
-    <w:lsdException w:name="Grid Table 4 Accent 6" w:uiPriority="49"/>
-    <w:lsdException w:name="Grid Table 5 Dark Accent 6" w:uiPriority="50"/>
-    <w:lsdException w:name="Grid Table 6 Colorful Accent 6" w:uiPriority="51"/>
-    <w:lsdException w:name="Grid Table 7 Colorful Accent 6" w:uiPriority="52"/>
-    <w:lsdException w:name="List Table 1 Light" w:uiPriority="46"/>
-    <w:lsdException w:name="List Table 2" w:uiPriority="47"/>
-    <w:lsdException w:name="List Table 3" w:uiPriority="48"/>
-    <w:lsdException w:name="List Table 4" w:uiPriority="49"/>
-    <w:lsdException w:name="List Table 5 Dark" w:uiPriority="50"/>
-    <w:lsdException w:name="List Table 6 Colorful" w:uiPriority="51"/>
-    <w:lsdException w:name="List Table 7 Colorful" w:uiPriority="52"/>
-    <w:lsdException w:name="List Table 1 Light Accent 1" w:uiPriority="46"/>
-    <w:lsdException w:name="List Table 2 Accent 1" w:uiPriority="47"/>
-    <w:lsdException w:name="List Table 3 Accent 1" w:uiPriority="48"/>
-    <w:lsdException w:name="List Table 4 Accent 1" w:uiPriority="49"/>
-    <w:lsdException w:name="List Table 5 Dark Accent 1" w:uiPriority="50"/>
-    <w:lsdException w:name="List Table 6 Colorful Accent 1" w:uiPriority="51"/>
-    <w:lsdException w:name="List Table 7 Colorful Accent 1" w:uiPriority="52"/>
-    <w:lsdException w:name="List Table 1 Light Accent 2" w:uiPriority="46"/>
-    <w:lsdException w:name="List Table 2 Accent 2" w:uiPriority="47"/>
-    <w:lsdException w:name="List Table 3 Accent 2" w:uiPriority="48"/>
-    <w:lsdException w:name="List Table 4 Accent 2" w:uiPriority="49"/>
-    <w:lsdException w:name="List Table 5 Dark Accent 2" w:uiPriority="50"/>
-    <w:lsdException w:name="List Table 6 Colorful Accent 2" w:uiPriority="51"/>
-    <w:lsdException w:name="List Table 7 Colorful Accent 2" w:uiPriority="52"/>
-    <w:lsdException w:name="List Table 1 Light Accent 3" w:uiPriority="46"/>
-    <w:lsdException w:name="List Table 2 Accent 3" w:uiPriority="47"/>
-    <w:lsdException w:name="List Table 3 Accent 3" w:uiPriority="48"/>
-    <w:lsdException w:name="List Table 4 Accent 3" w:uiPriority="49"/>
-    <w:lsdException w:name="List Table 5 Dark Accent 3" w:uiPriority="50"/>
-    <w:lsdException w:name="List Table 6 Colorful Accent 3" w:uiPriority="51"/>
-    <w:lsdException w:name="List Table 7 Colorful Accent 3" w:uiPriority="52"/>
-    <w:lsdException w:name="List Table 1 Light Accent 4" w:uiPriority="46"/>
-    <w:lsdException w:name="List Table 2 Accent 4" w:uiPriority="47"/>
-    <w:lsdException w:name="List Table 3 Accent 4" w:uiPriority="48"/>
-    <w:lsdException w:name="List Table 4 Accent 4" w:uiPriority="49"/>
-    <w:lsdException w:name="List Table 5 Dark Accent 4" w:uiPriority="50"/>
-    <w:lsdException w:name="List Table 6 Colorful Accent 4" w:uiPriority="51"/>
-    <w:lsdException w:name="List Table 7 Colorful Accent 4" w:uiPriority="52"/>
-    <w:lsdException w:name="List Table 1 Light Accent 5" w:uiPriority="46"/>
-    <w:lsdException w:name="List Table 2 Accent 5" w:uiPriority="47"/>
-    <w:lsdException w:name="List Table 3 Accent 5" w:uiPriority="48"/>
-    <w:lsdException w:name="List Table 4 Accent 5" w:uiPriority="49"/>
-    <w:lsdException w:name="List Table 5 Dark Accent 5" w:uiPriority="50"/>
-    <w:lsdException w:name="List Table 6 Colorful Accent 5" w:uiPriority="51"/>
-    <w:lsdException w:name="List Table 7 Colorful Accent 5" w:uiPriority="52"/>
-    <w:lsdException w:name="List Table 1 Light Accent 6" w:uiPriority="46"/>
-    <w:lsdException w:name="List Table 2 Accent 6" w:uiPriority="47"/>
-    <w:lsdException w:name="List Table 3 Accent 6" w:uiPriority="48"/>
-    <w:lsdException w:name="List Table 4 Accent 6" w:uiPriority="49"/>
-    <w:lsdException w:name="List Table 5 Dark Accent 6" w:uiPriority="50"/>
-    <w:lsdException w:name="List Table 6 Colorful Accent 6" w:uiPriority="51"/>
-    <w:lsdException w:name="List Table 7 Colorful Accent 6" w:uiPriority="52"/>
+  <w:latentStyles w:defLockedState="0" w:defUIPriority="99" w:defSemiHidden="1" w:defUnhideWhenUsed="1" w:defQFormat="0" w:count="267">
+    <w:lsdException w:name="Normal" w:semiHidden="0" w:uiPriority="0" w:unhideWhenUsed="0" w:qFormat="1"/>
+    <w:lsdException w:name="heading 1" w:semiHidden="0" w:uiPriority="9" w:unhideWhenUsed="0" w:qFormat="1"/>
+    <w:lsdException w:name="heading 2" w:uiPriority="9" w:qFormat="1"/>
+    <w:lsdException w:name="heading 3" w:uiPriority="9" w:qFormat="1"/>
+    <w:lsdException w:name="heading 4" w:uiPriority="9" w:qFormat="1"/>
+    <w:lsdException w:name="heading 5" w:uiPriority="9" w:qFormat="1"/>
+    <w:lsdException w:name="heading 6" w:uiPriority="9" w:qFormat="1"/>
+    <w:lsdException w:name="heading 7" w:uiPriority="9" w:qFormat="1"/>
+    <w:lsdException w:name="heading 8" w:uiPriority="9" w:qFormat="1"/>
+    <w:lsdException w:name="heading 9" w:uiPriority="9" w:qFormat="1"/>
+    <w:lsdException w:name="toc 1" w:uiPriority="39"/>
+    <w:lsdException w:name="toc 2" w:uiPriority="39"/>
+    <w:lsdException w:name="toc 3" w:uiPriority="39"/>
+    <w:lsdException w:name="toc 4" w:uiPriority="39"/>
+    <w:lsdException w:name="toc 5" w:uiPriority="39"/>
+    <w:lsdException w:name="toc 6" w:uiPriority="39"/>
+    <w:lsdException w:name="toc 7" w:uiPriority="39"/>
+    <w:lsdException w:name="toc 8" w:uiPriority="39"/>
+    <w:lsdException w:name="toc 9" w:uiPriority="39"/>
+    <w:lsdException w:name="caption" w:uiPriority="35" w:qFormat="1"/>
+    <w:lsdException w:name="Title" w:semiHidden="0" w:uiPriority="10" w:unhideWhenUsed="0" w:qFormat="1"/>
+    <w:lsdException w:name="Default Paragraph Font" w:uiPriority="1"/>
+    <w:lsdException w:name="Subtitle" w:semiHidden="0" w:uiPriority="11" w:unhideWhenUsed="0" w:qFormat="1"/>
+    <w:lsdException w:name="Strong" w:semiHidden="0" w:uiPriority="22" w:unhideWhenUsed="0" w:qFormat="1"/>
+    <w:lsdException w:name="Emphasis" w:semiHidden="0" w:uiPriority="20" w:unhideWhenUsed="0" w:qFormat="1"/>
+    <w:lsdException w:name="Table Grid" w:semiHidden="0" w:uiPriority="59" w:unhideWhenUsed="0"/>
+    <w:lsdException w:name="Placeholder Text" w:unhideWhenUsed="0"/>
+    <w:lsdException w:name="No Spacing" w:semiHidden="0" w:uiPriority="1" w:unhideWhenUsed="0" w:qFormat="1"/>
+    <w:lsdException w:name="Light Shading" w:semiHidden="0" w:uiPriority="60" w:unhideWhenUsed="0"/>
+    <w:lsdException w:name="Light List" w:semiHidden="0" w:uiPriority="61" w:unhideWhenUsed="0"/>
+    <w:lsdException w:name="Light Grid" w:semiHidden="0" w:uiPriority="62" w:unhideWhenUsed="0"/>
+    <w:lsdException w:name="Medium Shading 1" w:semiHidden="0" w:uiPriority="63" w:unhideWhenUsed="0"/>
+    <w:lsdException w:name="Medium Shading 2" w:semiHidden="0" w:uiPriority="64" w:unhideWhenUsed="0"/>
+    <w:lsdException w:name="Medium List 1" w:semiHidden="0" w:uiPriority="65" w:unhideWhenUsed="0"/>
+    <w:lsdException w:name="Medium List 2" w:semiHidden="0" w:uiPriority="66" w:unhideWhenUsed="0"/>
+    <w:lsdException w:name="Medium Grid 1" w:semiHidden="0" w:uiPriority="67" w:unhideWhenUsed="0"/>
+    <w:lsdException w:name="Medium Grid 2" w:semiHidden="0" w:uiPriority="68" w:unhideWhenUsed="0"/>
+    <w:lsdException w:name="Medium Grid 3" w:semiHidden="0" w:uiPriority="69" w:unhideWhenUsed="0"/>
+    <w:lsdException w:name="Dark List" w:semiHidden="0" w:uiPriority="70" w:unhideWhenUsed="0"/>
+    <w:lsdException w:name="Colorful Shading" w:semiHidden="0" w:uiPriority="71" w:unhideWhenUsed="0"/>
+    <w:lsdException w:name="Colorful List" w:semiHidden="0" w:uiPriority="72" w:unhideWhenUsed="0"/>
+    <w:lsdException w:name="Colorful Grid" w:semiHidden="0" w:uiPriority="73" w:unhideWhenUsed="0"/>
+    <w:lsdException w:name="Light Shading Accent 1" w:semiHidden="0" w:uiPriority="60" w:unhideWhenUsed="0"/>
+    <w:lsdException w:name="Light List Accent 1" w:semiHidden="0" w:uiPriority="61" w:unhideWhenUsed="0"/>
+    <w:lsdException w:name="Light Grid Accent 1" w:semiHidden="0" w:uiPriority="62" w:unhideWhenUsed="0"/>
+    <w:lsdException w:name="Medium Shading 1 Accent 1" w:semiHidden="0" w:uiPriority="63" w:unhideWhenUsed="0"/>
+    <w:lsdException w:name="Medium Shading 2 Accent 1" w:semiHidden="0" w:uiPriority="64" w:unhideWhenUsed="0"/>
+    <w:lsdException w:name="Medium List 1 Accent 1" w:semiHidden="0" w:uiPriority="65" w:unhideWhenUsed="0"/>
+    <w:lsdException w:name="Revision" w:unhideWhenUsed="0"/>
+    <w:lsdException w:name="List Paragraph" w:semiHidden="0" w:uiPriority="34" w:unhideWhenUsed="0" w:qFormat="1"/>
+    <w:lsdException w:name="Quote" w:semiHidden="0" w:uiPriority="29" w:unhideWhenUsed="0" w:qFormat="1"/>
+    <w:lsdException w:name="Intense Quote" w:semiHidden="0" w:uiPriority="30" w:unhideWhenUsed="0" w:qFormat="1"/>
+    <w:lsdException w:name="Medium List 2 Accent 1" w:semiHidden="0" w:uiPriority="66" w:unhideWhenUsed="0"/>
+    <w:lsdException w:name="Medium Grid 1 Accent 1" w:semiHidden="0" w:uiPriority="67" w:unhideWhenUsed="0"/>
+    <w:lsdException w:name="Medium Grid 2 Accent 1" w:semiHidden="0" w:uiPriority="68" w:unhideWhenUsed="0"/>
+    <w:lsdException w:name="Medium Grid 3 Accent 1" w:semiHidden="0" w:uiPriority="69" w:unhideWhenUsed="0"/>
+    <w:lsdException w:name="Dark List Accent 1" w:semiHidden="0" w:uiPriority="70" w:unhideWhenUsed="0"/>
+    <w:lsdException w:name="Colorful Shading Accent 1" w:semiHidden="0" w:uiPriority="71" w:unhideWhenUsed="0"/>
+    <w:lsdException w:name="Colorful List Accent 1" w:semiHidden="0" w:uiPriority="72" w:unhideWhenUsed="0"/>
+    <w:lsdException w:name="Colorful Grid Accent 1" w:semiHidden="0" w:uiPriority="73" w:unhideWhenUsed="0"/>
+    <w:lsdException w:name="Light Shading Accent 2" w:semiHidden="0" w:uiPriority="60" w:unhideWhenUsed="0"/>
+    <w:lsdException w:name="Light List Accent 2" w:semiHidden="0" w:uiPriority="61" w:unhideWhenUsed="0"/>
+    <w:lsdException w:name="Light Grid Accent 2" w:semiHidden="0" w:uiPriority="62" w:unhideWhenUsed="0"/>
+    <w:lsdException w:name="Medium Shading 1 Accent 2" w:semiHidden="0" w:uiPriority="63" w:unhideWhenUsed="0"/>
+    <w:lsdException w:name="Medium Shading 2 Accent 2" w:semiHidden="0" w:uiPriority="64" w:unhideWhenUsed="0"/>
+    <w:lsdException w:name="Medium List 1 Accent 2" w:semiHidden="0" w:uiPriority="65" w:unhideWhenUsed="0"/>
+    <w:lsdException w:name="Medium List 2 Accent 2" w:semiHidden="0" w:uiPriority="66" w:unhideWhenUsed="0"/>
+    <w:lsdException w:name="Medium Grid 1 Accent 2" w:semiHidden="0" w:uiPriority="67" w:unhideWhenUsed="0"/>
+    <w:lsdException w:name="Medium Grid 2 Accent 2" w:semiHidden="0" w:uiPriority="68" w:unhideWhenUsed="0"/>
+    <w:lsdException w:name="Medium Grid 3 Accent 2" w:semiHidden="0" w:uiPriority="69" w:unhideWhenUsed="0"/>
+    <w:lsdException w:name="Dark List Accent 2" w:semiHidden="0" w:uiPriority="70" w:unhideWhenUsed="0"/>
+    <w:lsdException w:name="Colorful Shading Accent 2" w:semiHidden="0" w:uiPriority="71" w:unhideWhenUsed="0"/>
+    <w:lsdException w:name="Colorful List Accent 2" w:semiHidden="0" w:uiPriority="72" w:unhideWhenUsed="0"/>
+    <w:lsdException w:name="Colorful Grid Accent 2" w:semiHidden="0" w:uiPriority="73" w:unhideWhenUsed="0"/>
+    <w:lsdException w:name="Light Shading Accent 3" w:semiHidden="0" w:uiPriority="60" w:unhideWhenUsed="0"/>
+    <w:lsdException w:name="Light List Accent 3" w:semiHidden="0" w:uiPriority="61" w:unhideWhenUsed="0"/>
+    <w:lsdException w:name="Light Grid Accent 3" w:semiHidden="0" w:uiPriority="62" w:unhideWhenUsed="0"/>
+    <w:lsdException w:name="Medium Shading 1 Accent 3" w:semiHidden="0" w:uiPriority="63" w:unhideWhenUsed="0"/>
+    <w:lsdException w:name="Medium Shading 2 Accent 3" w:semiHidden="0" w:uiPriority="64" w:unhideWhenUsed="0"/>
+    <w:lsdException w:name="Medium List 1 Accent 3" w:semiHidden="0" w:uiPriority="65" w:unhideWhenUsed="0"/>
+    <w:lsdException w:name="Medium List 2 Accent 3" w:semiHidden="0" w:uiPriority="66" w:unhideWhenUsed="0"/>
+    <w:lsdException w:name="Medium Grid 1 Accent 3" w:semiHidden="0" w:uiPriority="67" w:unhideWhenUsed="0"/>
+    <w:lsdException w:name="Medium Grid 2 Accent 3" w:semiHidden="0" w:uiPriority="68" w:unhideWhenUsed="0"/>
+    <w:lsdException w:name="Medium Grid 3 Accent 3" w:semiHidden="0" w:uiPriority="69" w:unhideWhenUsed="0"/>
+    <w:lsdException w:name="Dark List Accent 3" w:semiHidden="0" w:uiPriority="70" w:unhideWhenUsed="0"/>
+    <w:lsdException w:name="Colorful Shading Accent 3" w:semiHidden="0" w:uiPriority="71" w:unhideWhenUsed="0"/>
+    <w:lsdException w:name="Colorful List Accent 3" w:semiHidden="0" w:uiPriority="72" w:unhideWhenUsed="0"/>
+    <w:lsdException w:name="Colorful Grid Accent 3" w:semiHidden="0" w:uiPriority="73" w:unhideWhenUsed="0"/>
+    <w:lsdException w:name="Light Shading Accent 4" w:semiHidden="0" w:uiPriority="60" w:unhideWhenUsed="0"/>
+    <w:lsdException w:name="Light List Accent 4" w:semiHidden="0" w:uiPriority="61" w:unhideWhenUsed="0"/>
+    <w:lsdException w:name="Light Grid Accent 4" w:semiHidden="0" w:uiPriority="62" w:unhideWhenUsed="0"/>
+    <w:lsdException w:name="Medium Shading 1 Accent 4" w:semiHidden="0" w:uiPriority="63" w:unhideWhenUsed="0"/>
+    <w:lsdException w:name="Medium Shading 2 Accent 4" w:semiHidden="0" w:uiPriority="64" w:unhideWhenUsed="0"/>
+    <w:lsdException w:name="Medium List 1 Accent 4" w:semiHidden="0" w:uiPriority="65" w:unhideWhenUsed="0"/>
+    <w:lsdException w:name="Medium List 2 Accent 4" w:semiHidden="0" w:uiPriority="66" w:unhideWhenUsed="0"/>
+    <w:lsdException w:name="Medium Grid 1 Accent 4" w:semiHidden="0" w:uiPriority="67" w:unhideWhenUsed="0"/>
+    <w:lsdException w:name="Medium Grid 2 Accent 4" w:semiHidden="0" w:uiPriority="68" w:unhideWhenUsed="0"/>
+    <w:lsdException w:name="Medium Grid 3 Accent 4" w:semiHidden="0" w:uiPriority="69" w:unhideWhenUsed="0"/>
+    <w:lsdException w:name="Dark List Accent 4" w:semiHidden="0" w:uiPriority="70" w:unhideWhenUsed="0"/>
+    <w:lsdException w:name="Colorful Shading Accent 4" w:semiHidden="0" w:uiPriority="71" w:unhideWhenUsed="0"/>
+    <w:lsdException w:name="Colorful List Accent 4" w:semiHidden="0" w:uiPriority="72" w:unhideWhenUsed="0"/>
+    <w:lsdException w:name="Colorful Grid Accent 4" w:semiHidden="0" w:uiPriority="73" w:unhideWhenUsed="0"/>
+    <w:lsdException w:name="Light Shading Accent 5" w:semiHidden="0" w:uiPriority="60" w:unhideWhenUsed="0"/>
+    <w:lsdException w:name="Light List Accent 5" w:semiHidden="0" w:uiPriority="61" w:unhideWhenUsed="0"/>
+    <w:lsdException w:name="Light Grid Accent 5" w:semiHidden="0" w:uiPriority="62" w:unhideWhenUsed="0"/>
+    <w:lsdException w:name="Medium Shading 1 Accent 5" w:semiHidden="0" w:uiPriority="63" w:unhideWhenUsed="0"/>
+    <w:lsdException w:name="Medium Shading 2 Accent 5" w:semiHidden="0" w:uiPriority="64" w:unhideWhenUsed="0"/>
+    <w:lsdException w:name="Medium List 1 Accent 5" w:semiHidden="0" w:uiPriority="65" w:unhideWhenUsed="0"/>
+    <w:lsdException w:name="Medium List 2 Accent 5" w:semiHidden="0" w:uiPriority="66" w:unhideWhenUsed="0"/>
+    <w:lsdException w:name="Medium Grid 1 Accent 5" w:semiHidden="0" w:uiPriority="67" w:unhideWhenUsed="0"/>
+    <w:lsdException w:name="Medium Grid 2 Accent 5" w:semiHidden="0" w:uiPriority="68" w:unhideWhenUsed="0"/>
+    <w:lsdException w:name="Medium Grid 3 Accent 5" w:semiHidden="0" w:uiPriority="69" w:unhideWhenUsed="0"/>
+    <w:lsdException w:name="Dark List Accent 5" w:semiHidden="0" w:uiPriority="70" w:unhideWhenUsed="0"/>
+    <w:lsdException w:name="Colorful Shading Accent 5" w:semiHidden="0" w:uiPriority="71" w:unhideWhenUsed="0"/>
+    <w:lsdException w:name="Colorful List Accent 5" w:semiHidden="0" w:uiPriority="72" w:unhideWhenUsed="0"/>
+    <w:lsdException w:name="Colorful Grid Accent 5" w:semiHidden="0" w:uiPriority="73" w:unhideWhenUsed="0"/>
+    <w:lsdException w:name="Light Shading Accent 6" w:semiHidden="0" w:uiPriority="60" w:unhideWhenUsed="0"/>
+    <w:lsdException w:name="Light List Accent 6" w:semiHidden="0" w:uiPriority="61" w:unhideWhenUsed="0"/>
+    <w:lsdException w:name="Light Grid Accent 6" w:semiHidden="0" w:uiPriority="62" w:unhideWhenUsed="0"/>
+    <w:lsdException w:name="Medium Shading 1 Accent 6" w:semiHidden="0" w:uiPriority="63" w:unhideWhenUsed="0"/>
+    <w:lsdException w:name="Medium Shading 2 Accent 6" w:semiHidden="0" w:uiPriority="64" w:unhideWhenUsed="0"/>
+    <w:lsdException w:name="Medium List 1 Accent 6" w:semiHidden="0" w:uiPriority="65" w:unhideWhenUsed="0"/>
+    <w:lsdException w:name="Medium List 2 Accent 6" w:semiHidden="0" w:uiPriority="66" w:unhideWhenUsed="0"/>
+    <w:lsdException w:name="Medium Grid 1 Accent 6" w:semiHidden="0" w:uiPriority="67" w:unhideWhenUsed="0"/>
+    <w:lsdException w:name="Medium Grid 2 Accent 6" w:semiHidden="0" w:uiPriority="68" w:unhideWhenUsed="0"/>
+    <w:lsdException w:name="Medium Grid 3 Accent 6" w:semiHidden="0" w:uiPriority="69" w:unhideWhenUsed="0"/>
+    <w:lsdException w:name="Dark List Accent 6" w:semiHidden="0" w:uiPriority="70" w:unhideWhenUsed="0"/>
+    <w:lsdException w:name="Colorful Shading Accent 6" w:semiHidden="0" w:uiPriority="71" w:unhideWhenUsed="0"/>
+    <w:lsdException w:name="Colorful List Accent 6" w:semiHidden="0" w:uiPriority="72" w:unhideWhenUsed="0"/>
+    <w:lsdException w:name="Colorful Grid Accent 6" w:semiHidden="0" w:uiPriority="73" w:unhideWhenUsed="0"/>
+    <w:lsdException w:name="Subtle Emphasis" w:semiHidden="0" w:uiPriority="19" w:unhideWhenUsed="0" w:qFormat="1"/>
+    <w:lsdException w:name="Intense Emphasis" w:semiHidden="0" w:uiPriority="21" w:unhideWhenUsed="0" w:qFormat="1"/>
+    <w:lsdException w:name="Subtle Reference" w:semiHidden="0" w:uiPriority="31" w:unhideWhenUsed="0" w:qFormat="1"/>
+    <w:lsdException w:name="Intense Reference" w:semiHidden="0" w:uiPriority="32" w:unhideWhenUsed="0" w:qFormat="1"/>
+    <w:lsdException w:name="Book Title" w:semiHidden="0" w:uiPriority="33" w:unhideWhenUsed="0" w:qFormat="1"/>
+    <w:lsdException w:name="Bibliography" w:uiPriority="37"/>
+    <w:lsdException w:name="TOC Heading" w:uiPriority="39" w:qFormat="1"/>
   </w:latentStyles>
   <w:style w:type="paragraph" w:default="1" w:styleId="Normal">
     <w:name w:val="Normal"/>
@@ -1609,7 +1498,335 @@
       <w:suppressLineNumbers/>
     </w:pPr>
   </w:style>
-  <w:style w:type="paragraph" w:styleId="Puesto">
+  <w:style w:type="paragraph" w:styleId="Ttulo">
+    <w:name w:val="Title"/>
+    <w:basedOn w:val="Encabezado"/>
+    <w:next w:val="Cuerpodetexto"/>
+    <w:pPr>
+      <w:spacing w:before="283" w:after="119"/>
+      <w:jc w:val="center"/>
+    </w:pPr>
+    <w:rPr>
+      <w:b/>
+      <w:sz w:val="32"/>
+      <w:szCs w:val="56"/>
+    </w:rPr>
+  </w:style>
+  <w:style w:type="paragraph" w:customStyle="1" w:styleId="Contenidodelatabla">
+    <w:name w:val="Contenido de la tabla"/>
+    <w:basedOn w:val="Normal"/>
+    <w:pPr>
+      <w:suppressLineNumbers/>
+    </w:pPr>
+  </w:style>
+  <w:style w:type="paragraph" w:customStyle="1" w:styleId="Encabezadodelatabla">
+    <w:name w:val="Encabezado de la tabla"/>
+    <w:basedOn w:val="Contenidodelatabla"/>
+    <w:pPr>
+      <w:jc w:val="center"/>
+    </w:pPr>
+    <w:rPr>
+      <w:b/>
+      <w:bCs/>
+    </w:rPr>
+  </w:style>
+  <w:style w:type="paragraph" w:styleId="Prrafodelista">
+    <w:name w:val="List Paragraph"/>
+    <w:basedOn w:val="Normal"/>
+    <w:uiPriority w:val="34"/>
+    <w:qFormat/>
+    <w:rsid w:val="00374102"/>
+    <w:pPr>
+      <w:ind w:left="720"/>
+      <w:contextualSpacing/>
+    </w:pPr>
+    <w:rPr>
+      <w:rFonts w:cs="Mangal"/>
+      <w:szCs w:val="21"/>
+    </w:rPr>
+  </w:style>
+  <w:style w:type="character" w:styleId="nfasis">
+    <w:name w:val="Emphasis"/>
+    <w:basedOn w:val="Fuentedeprrafopredeter"/>
+    <w:uiPriority w:val="20"/>
+    <w:qFormat/>
+    <w:rsid w:val="00C70B3D"/>
+    <w:rPr>
+      <w:i/>
+      <w:iCs/>
+    </w:rPr>
+  </w:style>
+</w:styles>
+</file>
+
+<file path=word/stylesWithEffects.xml><?xml version="1.0" encoding="utf-8"?>
+<w:styles xmlns:wpc="http://schemas.microsoft.com/office/word/2010/wordprocessingCanvas" xmlns:mc="http://schemas.openxmlformats.org/markup-compatibility/2006" xmlns:o="urn:schemas-microsoft-com:office:office" xmlns:r="http://schemas.openxmlformats.org/officeDocument/2006/relationships" xmlns:m="http://schemas.openxmlformats.org/officeDocument/2006/math" xmlns:v="urn:schemas-microsoft-com:vml" xmlns:wp14="http://schemas.microsoft.com/office/word/2010/wordprocessingDrawing" xmlns:wp="http://schemas.openxmlformats.org/drawingml/2006/wordprocessingDrawing" xmlns:w10="urn:schemas-microsoft-com:office:word" xmlns:w="http://schemas.openxmlformats.org/wordprocessingml/2006/main" xmlns:w14="http://schemas.microsoft.com/office/word/2010/wordml" xmlns:wpg="http://schemas.microsoft.com/office/word/2010/wordprocessingGroup" xmlns:wpi="http://schemas.microsoft.com/office/word/2010/wordprocessingInk" xmlns:wne="http://schemas.microsoft.com/office/word/2006/wordml" xmlns:wps="http://schemas.microsoft.com/office/word/2010/wordprocessingShape" mc:Ignorable="w14 wp14">
+  <w:docDefaults>
+    <w:rPrDefault>
+      <w:rPr>
+        <w:rFonts w:ascii="Liberation Serif" w:eastAsia="Droid Sans Fallback" w:hAnsi="Liberation Serif" w:cs="FreeSans"/>
+        <w:sz w:val="24"/>
+        <w:szCs w:val="24"/>
+        <w:lang w:val="es-ES" w:eastAsia="zh-CN" w:bidi="hi-IN"/>
+      </w:rPr>
+    </w:rPrDefault>
+    <w:pPrDefault/>
+  </w:docDefaults>
+  <w:latentStyles w:defLockedState="0" w:defUIPriority="99" w:defSemiHidden="1" w:defUnhideWhenUsed="1" w:defQFormat="0" w:count="267">
+    <w:lsdException w:name="Normal" w:semiHidden="0" w:uiPriority="0" w:unhideWhenUsed="0" w:qFormat="1"/>
+    <w:lsdException w:name="heading 1" w:semiHidden="0" w:uiPriority="9" w:unhideWhenUsed="0" w:qFormat="1"/>
+    <w:lsdException w:name="heading 2" w:uiPriority="9" w:qFormat="1"/>
+    <w:lsdException w:name="heading 3" w:uiPriority="9" w:qFormat="1"/>
+    <w:lsdException w:name="heading 4" w:uiPriority="9" w:qFormat="1"/>
+    <w:lsdException w:name="heading 5" w:uiPriority="9" w:qFormat="1"/>
+    <w:lsdException w:name="heading 6" w:uiPriority="9" w:qFormat="1"/>
+    <w:lsdException w:name="heading 7" w:uiPriority="9" w:qFormat="1"/>
+    <w:lsdException w:name="heading 8" w:uiPriority="9" w:qFormat="1"/>
+    <w:lsdException w:name="heading 9" w:uiPriority="9" w:qFormat="1"/>
+    <w:lsdException w:name="toc 1" w:uiPriority="39"/>
+    <w:lsdException w:name="toc 2" w:uiPriority="39"/>
+    <w:lsdException w:name="toc 3" w:uiPriority="39"/>
+    <w:lsdException w:name="toc 4" w:uiPriority="39"/>
+    <w:lsdException w:name="toc 5" w:uiPriority="39"/>
+    <w:lsdException w:name="toc 6" w:uiPriority="39"/>
+    <w:lsdException w:name="toc 7" w:uiPriority="39"/>
+    <w:lsdException w:name="toc 8" w:uiPriority="39"/>
+    <w:lsdException w:name="toc 9" w:uiPriority="39"/>
+    <w:lsdException w:name="caption" w:uiPriority="35" w:qFormat="1"/>
+    <w:lsdException w:name="Title" w:semiHidden="0" w:uiPriority="10" w:unhideWhenUsed="0" w:qFormat="1"/>
+    <w:lsdException w:name="Default Paragraph Font" w:uiPriority="1"/>
+    <w:lsdException w:name="Subtitle" w:semiHidden="0" w:uiPriority="11" w:unhideWhenUsed="0" w:qFormat="1"/>
+    <w:lsdException w:name="Strong" w:semiHidden="0" w:uiPriority="22" w:unhideWhenUsed="0" w:qFormat="1"/>
+    <w:lsdException w:name="Emphasis" w:semiHidden="0" w:uiPriority="20" w:unhideWhenUsed="0" w:qFormat="1"/>
+    <w:lsdException w:name="Table Grid" w:semiHidden="0" w:uiPriority="59" w:unhideWhenUsed="0"/>
+    <w:lsdException w:name="Placeholder Text" w:unhideWhenUsed="0"/>
+    <w:lsdException w:name="No Spacing" w:semiHidden="0" w:uiPriority="1" w:unhideWhenUsed="0" w:qFormat="1"/>
+    <w:lsdException w:name="Light Shading" w:semiHidden="0" w:uiPriority="60" w:unhideWhenUsed="0"/>
+    <w:lsdException w:name="Light List" w:semiHidden="0" w:uiPriority="61" w:unhideWhenUsed="0"/>
+    <w:lsdException w:name="Light Grid" w:semiHidden="0" w:uiPriority="62" w:unhideWhenUsed="0"/>
+    <w:lsdException w:name="Medium Shading 1" w:semiHidden="0" w:uiPriority="63" w:unhideWhenUsed="0"/>
+    <w:lsdException w:name="Medium Shading 2" w:semiHidden="0" w:uiPriority="64" w:unhideWhenUsed="0"/>
+    <w:lsdException w:name="Medium List 1" w:semiHidden="0" w:uiPriority="65" w:unhideWhenUsed="0"/>
+    <w:lsdException w:name="Medium List 2" w:semiHidden="0" w:uiPriority="66" w:unhideWhenUsed="0"/>
+    <w:lsdException w:name="Medium Grid 1" w:semiHidden="0" w:uiPriority="67" w:unhideWhenUsed="0"/>
+    <w:lsdException w:name="Medium Grid 2" w:semiHidden="0" w:uiPriority="68" w:unhideWhenUsed="0"/>
+    <w:lsdException w:name="Medium Grid 3" w:semiHidden="0" w:uiPriority="69" w:unhideWhenUsed="0"/>
+    <w:lsdException w:name="Dark List" w:semiHidden="0" w:uiPriority="70" w:unhideWhenUsed="0"/>
+    <w:lsdException w:name="Colorful Shading" w:semiHidden="0" w:uiPriority="71" w:unhideWhenUsed="0"/>
+    <w:lsdException w:name="Colorful List" w:semiHidden="0" w:uiPriority="72" w:unhideWhenUsed="0"/>
+    <w:lsdException w:name="Colorful Grid" w:semiHidden="0" w:uiPriority="73" w:unhideWhenUsed="0"/>
+    <w:lsdException w:name="Light Shading Accent 1" w:semiHidden="0" w:uiPriority="60" w:unhideWhenUsed="0"/>
+    <w:lsdException w:name="Light List Accent 1" w:semiHidden="0" w:uiPriority="61" w:unhideWhenUsed="0"/>
+    <w:lsdException w:name="Light Grid Accent 1" w:semiHidden="0" w:uiPriority="62" w:unhideWhenUsed="0"/>
+    <w:lsdException w:name="Medium Shading 1 Accent 1" w:semiHidden="0" w:uiPriority="63" w:unhideWhenUsed="0"/>
+    <w:lsdException w:name="Medium Shading 2 Accent 1" w:semiHidden="0" w:uiPriority="64" w:unhideWhenUsed="0"/>
+    <w:lsdException w:name="Medium List 1 Accent 1" w:semiHidden="0" w:uiPriority="65" w:unhideWhenUsed="0"/>
+    <w:lsdException w:name="Revision" w:unhideWhenUsed="0"/>
+    <w:lsdException w:name="List Paragraph" w:semiHidden="0" w:uiPriority="34" w:unhideWhenUsed="0" w:qFormat="1"/>
+    <w:lsdException w:name="Quote" w:semiHidden="0" w:uiPriority="29" w:unhideWhenUsed="0" w:qFormat="1"/>
+    <w:lsdException w:name="Intense Quote" w:semiHidden="0" w:uiPriority="30" w:unhideWhenUsed="0" w:qFormat="1"/>
+    <w:lsdException w:name="Medium List 2 Accent 1" w:semiHidden="0" w:uiPriority="66" w:unhideWhenUsed="0"/>
+    <w:lsdException w:name="Medium Grid 1 Accent 1" w:semiHidden="0" w:uiPriority="67" w:unhideWhenUsed="0"/>
+    <w:lsdException w:name="Medium Grid 2 Accent 1" w:semiHidden="0" w:uiPriority="68" w:unhideWhenUsed="0"/>
+    <w:lsdException w:name="Medium Grid 3 Accent 1" w:semiHidden="0" w:uiPriority="69" w:unhideWhenUsed="0"/>
+    <w:lsdException w:name="Dark List Accent 1" w:semiHidden="0" w:uiPriority="70" w:unhideWhenUsed="0"/>
+    <w:lsdException w:name="Colorful Shading Accent 1" w:semiHidden="0" w:uiPriority="71" w:unhideWhenUsed="0"/>
+    <w:lsdException w:name="Colorful List Accent 1" w:semiHidden="0" w:uiPriority="72" w:unhideWhenUsed="0"/>
+    <w:lsdException w:name="Colorful Grid Accent 1" w:semiHidden="0" w:uiPriority="73" w:unhideWhenUsed="0"/>
+    <w:lsdException w:name="Light Shading Accent 2" w:semiHidden="0" w:uiPriority="60" w:unhideWhenUsed="0"/>
+    <w:lsdException w:name="Light List Accent 2" w:semiHidden="0" w:uiPriority="61" w:unhideWhenUsed="0"/>
+    <w:lsdException w:name="Light Grid Accent 2" w:semiHidden="0" w:uiPriority="62" w:unhideWhenUsed="0"/>
+    <w:lsdException w:name="Medium Shading 1 Accent 2" w:semiHidden="0" w:uiPriority="63" w:unhideWhenUsed="0"/>
+    <w:lsdException w:name="Medium Shading 2 Accent 2" w:semiHidden="0" w:uiPriority="64" w:unhideWhenUsed="0"/>
+    <w:lsdException w:name="Medium List 1 Accent 2" w:semiHidden="0" w:uiPriority="65" w:unhideWhenUsed="0"/>
+    <w:lsdException w:name="Medium List 2 Accent 2" w:semiHidden="0" w:uiPriority="66" w:unhideWhenUsed="0"/>
+    <w:lsdException w:name="Medium Grid 1 Accent 2" w:semiHidden="0" w:uiPriority="67" w:unhideWhenUsed="0"/>
+    <w:lsdException w:name="Medium Grid 2 Accent 2" w:semiHidden="0" w:uiPriority="68" w:unhideWhenUsed="0"/>
+    <w:lsdException w:name="Medium Grid 3 Accent 2" w:semiHidden="0" w:uiPriority="69" w:unhideWhenUsed="0"/>
+    <w:lsdException w:name="Dark List Accent 2" w:semiHidden="0" w:uiPriority="70" w:unhideWhenUsed="0"/>
+    <w:lsdException w:name="Colorful Shading Accent 2" w:semiHidden="0" w:uiPriority="71" w:unhideWhenUsed="0"/>
+    <w:lsdException w:name="Colorful List Accent 2" w:semiHidden="0" w:uiPriority="72" w:unhideWhenUsed="0"/>
+    <w:lsdException w:name="Colorful Grid Accent 2" w:semiHidden="0" w:uiPriority="73" w:unhideWhenUsed="0"/>
+    <w:lsdException w:name="Light Shading Accent 3" w:semiHidden="0" w:uiPriority="60" w:unhideWhenUsed="0"/>
+    <w:lsdException w:name="Light List Accent 3" w:semiHidden="0" w:uiPriority="61" w:unhideWhenUsed="0"/>
+    <w:lsdException w:name="Light Grid Accent 3" w:semiHidden="0" w:uiPriority="62" w:unhideWhenUsed="0"/>
+    <w:lsdException w:name="Medium Shading 1 Accent 3" w:semiHidden="0" w:uiPriority="63" w:unhideWhenUsed="0"/>
+    <w:lsdException w:name="Medium Shading 2 Accent 3" w:semiHidden="0" w:uiPriority="64" w:unhideWhenUsed="0"/>
+    <w:lsdException w:name="Medium List 1 Accent 3" w:semiHidden="0" w:uiPriority="65" w:unhideWhenUsed="0"/>
+    <w:lsdException w:name="Medium List 2 Accent 3" w:semiHidden="0" w:uiPriority="66" w:unhideWhenUsed="0"/>
+    <w:lsdException w:name="Medium Grid 1 Accent 3" w:semiHidden="0" w:uiPriority="67" w:unhideWhenUsed="0"/>
+    <w:lsdException w:name="Medium Grid 2 Accent 3" w:semiHidden="0" w:uiPriority="68" w:unhideWhenUsed="0"/>
+    <w:lsdException w:name="Medium Grid 3 Accent 3" w:semiHidden="0" w:uiPriority="69" w:unhideWhenUsed="0"/>
+    <w:lsdException w:name="Dark List Accent 3" w:semiHidden="0" w:uiPriority="70" w:unhideWhenUsed="0"/>
+    <w:lsdException w:name="Colorful Shading Accent 3" w:semiHidden="0" w:uiPriority="71" w:unhideWhenUsed="0"/>
+    <w:lsdException w:name="Colorful List Accent 3" w:semiHidden="0" w:uiPriority="72" w:unhideWhenUsed="0"/>
+    <w:lsdException w:name="Colorful Grid Accent 3" w:semiHidden="0" w:uiPriority="73" w:unhideWhenUsed="0"/>
+    <w:lsdException w:name="Light Shading Accent 4" w:semiHidden="0" w:uiPriority="60" w:unhideWhenUsed="0"/>
+    <w:lsdException w:name="Light List Accent 4" w:semiHidden="0" w:uiPriority="61" w:unhideWhenUsed="0"/>
+    <w:lsdException w:name="Light Grid Accent 4" w:semiHidden="0" w:uiPriority="62" w:unhideWhenUsed="0"/>
+    <w:lsdException w:name="Medium Shading 1 Accent 4" w:semiHidden="0" w:uiPriority="63" w:unhideWhenUsed="0"/>
+    <w:lsdException w:name="Medium Shading 2 Accent 4" w:semiHidden="0" w:uiPriority="64" w:unhideWhenUsed="0"/>
+    <w:lsdException w:name="Medium List 1 Accent 4" w:semiHidden="0" w:uiPriority="65" w:unhideWhenUsed="0"/>
+    <w:lsdException w:name="Medium List 2 Accent 4" w:semiHidden="0" w:uiPriority="66" w:unhideWhenUsed="0"/>
+    <w:lsdException w:name="Medium Grid 1 Accent 4" w:semiHidden="0" w:uiPriority="67" w:unhideWhenUsed="0"/>
+    <w:lsdException w:name="Medium Grid 2 Accent 4" w:semiHidden="0" w:uiPriority="68" w:unhideWhenUsed="0"/>
+    <w:lsdException w:name="Medium Grid 3 Accent 4" w:semiHidden="0" w:uiPriority="69" w:unhideWhenUsed="0"/>
+    <w:lsdException w:name="Dark List Accent 4" w:semiHidden="0" w:uiPriority="70" w:unhideWhenUsed="0"/>
+    <w:lsdException w:name="Colorful Shading Accent 4" w:semiHidden="0" w:uiPriority="71" w:unhideWhenUsed="0"/>
+    <w:lsdException w:name="Colorful List Accent 4" w:semiHidden="0" w:uiPriority="72" w:unhideWhenUsed="0"/>
+    <w:lsdException w:name="Colorful Grid Accent 4" w:semiHidden="0" w:uiPriority="73" w:unhideWhenUsed="0"/>
+    <w:lsdException w:name="Light Shading Accent 5" w:semiHidden="0" w:uiPriority="60" w:unhideWhenUsed="0"/>
+    <w:lsdException w:name="Light List Accent 5" w:semiHidden="0" w:uiPriority="61" w:unhideWhenUsed="0"/>
+    <w:lsdException w:name="Light Grid Accent 5" w:semiHidden="0" w:uiPriority="62" w:unhideWhenUsed="0"/>
+    <w:lsdException w:name="Medium Shading 1 Accent 5" w:semiHidden="0" w:uiPriority="63" w:unhideWhenUsed="0"/>
+    <w:lsdException w:name="Medium Shading 2 Accent 5" w:semiHidden="0" w:uiPriority="64" w:unhideWhenUsed="0"/>
+    <w:lsdException w:name="Medium List 1 Accent 5" w:semiHidden="0" w:uiPriority="65" w:unhideWhenUsed="0"/>
+    <w:lsdException w:name="Medium List 2 Accent 5" w:semiHidden="0" w:uiPriority="66" w:unhideWhenUsed="0"/>
+    <w:lsdException w:name="Medium Grid 1 Accent 5" w:semiHidden="0" w:uiPriority="67" w:unhideWhenUsed="0"/>
+    <w:lsdException w:name="Medium Grid 2 Accent 5" w:semiHidden="0" w:uiPriority="68" w:unhideWhenUsed="0"/>
+    <w:lsdException w:name="Medium Grid 3 Accent 5" w:semiHidden="0" w:uiPriority="69" w:unhideWhenUsed="0"/>
+    <w:lsdException w:name="Dark List Accent 5" w:semiHidden="0" w:uiPriority="70" w:unhideWhenUsed="0"/>
+    <w:lsdException w:name="Colorful Shading Accent 5" w:semiHidden="0" w:uiPriority="71" w:unhideWhenUsed="0"/>
+    <w:lsdException w:name="Colorful List Accent 5" w:semiHidden="0" w:uiPriority="72" w:unhideWhenUsed="0"/>
+    <w:lsdException w:name="Colorful Grid Accent 5" w:semiHidden="0" w:uiPriority="73" w:unhideWhenUsed="0"/>
+    <w:lsdException w:name="Light Shading Accent 6" w:semiHidden="0" w:uiPriority="60" w:unhideWhenUsed="0"/>
+    <w:lsdException w:name="Light List Accent 6" w:semiHidden="0" w:uiPriority="61" w:unhideWhenUsed="0"/>
+    <w:lsdException w:name="Light Grid Accent 6" w:semiHidden="0" w:uiPriority="62" w:unhideWhenUsed="0"/>
+    <w:lsdException w:name="Medium Shading 1 Accent 6" w:semiHidden="0" w:uiPriority="63" w:unhideWhenUsed="0"/>
+    <w:lsdException w:name="Medium Shading 2 Accent 6" w:semiHidden="0" w:uiPriority="64" w:unhideWhenUsed="0"/>
+    <w:lsdException w:name="Medium List 1 Accent 6" w:semiHidden="0" w:uiPriority="65" w:unhideWhenUsed="0"/>
+    <w:lsdException w:name="Medium List 2 Accent 6" w:semiHidden="0" w:uiPriority="66" w:unhideWhenUsed="0"/>
+    <w:lsdException w:name="Medium Grid 1 Accent 6" w:semiHidden="0" w:uiPriority="67" w:unhideWhenUsed="0"/>
+    <w:lsdException w:name="Medium Grid 2 Accent 6" w:semiHidden="0" w:uiPriority="68" w:unhideWhenUsed="0"/>
+    <w:lsdException w:name="Medium Grid 3 Accent 6" w:semiHidden="0" w:uiPriority="69" w:unhideWhenUsed="0"/>
+    <w:lsdException w:name="Dark List Accent 6" w:semiHidden="0" w:uiPriority="70" w:unhideWhenUsed="0"/>
+    <w:lsdException w:name="Colorful Shading Accent 6" w:semiHidden="0" w:uiPriority="71" w:unhideWhenUsed="0"/>
+    <w:lsdException w:name="Colorful List Accent 6" w:semiHidden="0" w:uiPriority="72" w:unhideWhenUsed="0"/>
+    <w:lsdException w:name="Colorful Grid Accent 6" w:semiHidden="0" w:uiPriority="73" w:unhideWhenUsed="0"/>
+    <w:lsdException w:name="Subtle Emphasis" w:semiHidden="0" w:uiPriority="19" w:unhideWhenUsed="0" w:qFormat="1"/>
+    <w:lsdException w:name="Intense Emphasis" w:semiHidden="0" w:uiPriority="21" w:unhideWhenUsed="0" w:qFormat="1"/>
+    <w:lsdException w:name="Subtle Reference" w:semiHidden="0" w:uiPriority="31" w:unhideWhenUsed="0" w:qFormat="1"/>
+    <w:lsdException w:name="Intense Reference" w:semiHidden="0" w:uiPriority="32" w:unhideWhenUsed="0" w:qFormat="1"/>
+    <w:lsdException w:name="Book Title" w:semiHidden="0" w:uiPriority="33" w:unhideWhenUsed="0" w:qFormat="1"/>
+    <w:lsdException w:name="Bibliography" w:uiPriority="37"/>
+    <w:lsdException w:name="TOC Heading" w:uiPriority="39" w:qFormat="1"/>
+  </w:latentStyles>
+  <w:style w:type="paragraph" w:default="1" w:styleId="Normal">
+    <w:name w:val="Normal"/>
+    <w:pPr>
+      <w:widowControl w:val="0"/>
+      <w:suppressAutoHyphens/>
+    </w:pPr>
+  </w:style>
+  <w:style w:type="character" w:default="1" w:styleId="Fuentedeprrafopredeter">
+    <w:name w:val="Default Paragraph Font"/>
+    <w:uiPriority w:val="1"/>
+    <w:semiHidden/>
+    <w:unhideWhenUsed/>
+  </w:style>
+  <w:style w:type="table" w:default="1" w:styleId="Tablanormal">
+    <w:name w:val="Normal Table"/>
+    <w:uiPriority w:val="99"/>
+    <w:semiHidden/>
+    <w:unhideWhenUsed/>
+    <w:tblPr>
+      <w:tblInd w:w="0" w:type="dxa"/>
+      <w:tblCellMar>
+        <w:top w:w="0" w:type="dxa"/>
+        <w:left w:w="108" w:type="dxa"/>
+        <w:bottom w:w="0" w:type="dxa"/>
+        <w:right w:w="108" w:type="dxa"/>
+      </w:tblCellMar>
+    </w:tblPr>
+  </w:style>
+  <w:style w:type="numbering" w:default="1" w:styleId="Sinlista">
+    <w:name w:val="No List"/>
+    <w:uiPriority w:val="99"/>
+    <w:semiHidden/>
+    <w:unhideWhenUsed/>
+  </w:style>
+  <w:style w:type="paragraph" w:customStyle="1" w:styleId="Encabezado1">
+    <w:name w:val="Encabezado 1"/>
+    <w:basedOn w:val="Encabezado"/>
+    <w:next w:val="Cuerpodetexto"/>
+    <w:pPr>
+      <w:tabs>
+        <w:tab w:val="num" w:pos="432"/>
+      </w:tabs>
+      <w:spacing w:before="113" w:after="0"/>
+      <w:ind w:left="397" w:hanging="431"/>
+      <w:outlineLvl w:val="0"/>
+    </w:pPr>
+    <w:rPr>
+      <w:b/>
+      <w:sz w:val="31"/>
+      <w:szCs w:val="36"/>
+    </w:rPr>
+  </w:style>
+  <w:style w:type="paragraph" w:customStyle="1" w:styleId="Encabezado2">
+    <w:name w:val="Encabezado 2"/>
+    <w:basedOn w:val="Encabezado"/>
+    <w:next w:val="Cuerpodetexto"/>
+    <w:pPr>
+      <w:tabs>
+        <w:tab w:val="num" w:pos="576"/>
+      </w:tabs>
+      <w:spacing w:before="200"/>
+      <w:ind w:left="576" w:hanging="576"/>
+      <w:outlineLvl w:val="1"/>
+    </w:pPr>
+    <w:rPr>
+      <w:b/>
+      <w:bCs/>
+      <w:sz w:val="32"/>
+      <w:szCs w:val="32"/>
+    </w:rPr>
+  </w:style>
+  <w:style w:type="paragraph" w:styleId="Encabezado">
+    <w:name w:val="header"/>
+    <w:basedOn w:val="Normal"/>
+    <w:next w:val="Cuerpodetexto"/>
+    <w:pPr>
+      <w:keepNext/>
+      <w:spacing w:before="240" w:after="120"/>
+    </w:pPr>
+    <w:rPr>
+      <w:rFonts w:ascii="Liberation Sans" w:hAnsi="Liberation Sans"/>
+      <w:sz w:val="28"/>
+      <w:szCs w:val="28"/>
+    </w:rPr>
+  </w:style>
+  <w:style w:type="paragraph" w:customStyle="1" w:styleId="Cuerpodetexto">
+    <w:name w:val="Cuerpo de texto"/>
+    <w:basedOn w:val="Normal"/>
+    <w:pPr>
+      <w:spacing w:after="140" w:line="288" w:lineRule="auto"/>
+    </w:pPr>
+  </w:style>
+  <w:style w:type="paragraph" w:styleId="Lista">
+    <w:name w:val="List"/>
+    <w:basedOn w:val="Cuerpodetexto"/>
+  </w:style>
+  <w:style w:type="paragraph" w:customStyle="1" w:styleId="Pie">
+    <w:name w:val="Pie"/>
+    <w:basedOn w:val="Normal"/>
+    <w:pPr>
+      <w:suppressLineNumbers/>
+      <w:spacing w:before="120" w:after="120"/>
+    </w:pPr>
+    <w:rPr>
+      <w:i/>
+      <w:iCs/>
+    </w:rPr>
+  </w:style>
+  <w:style w:type="paragraph" w:customStyle="1" w:styleId="ndice">
+    <w:name w:val="Índice"/>
+    <w:basedOn w:val="Normal"/>
+    <w:pPr>
+      <w:suppressLineNumbers/>
+    </w:pPr>
+  </w:style>
+  <w:style w:type="paragraph" w:styleId="Ttulo">
     <w:name w:val="Title"/>
     <w:basedOn w:val="Encabezado"/>
     <w:next w:val="Cuerpodetexto"/>

</xml_diff>